<commit_message>
ref; 21 Oct 2019
</commit_message>
<xml_diff>
--- a/main.docx
+++ b/main.docx
@@ -1143,10 +1143,7 @@
         <w:t xml:space="preserve">Версия </w:t>
       </w:r>
       <w:r>
-        <w:t>Community</w:t>
-      </w:r>
-      <w:r>
-        <w:t>, относящаяся</w:t>
+        <w:t>Community, относящаяся</w:t>
       </w:r>
       <w:r>
         <w:t xml:space="preserve"> к свобо</w:t>
@@ -4964,10 +4961,7 @@
         <w:ind w:firstLine="708"/>
       </w:pPr>
       <w:r>
-        <w:t>Разработка техдокументации на изделия, программные изделия и автоматизированные системы (АС) предполагает подготовку целого ряда концептуальных, отчетных, проектных, рабочих, эксплуатационных и организационно-распорядительных документов согласно требованиям ГОСТов 34-й системы и иных нормативно-технических документов (НТД). Суммарный объем документации, включающей в себя значительное количество текстовой и графической информации, нередко исчисляется сотнями и тысячами, а зачастую дес</w:t>
-      </w:r>
-      <w:r>
-        <w:t>ятками и сотнями тысяч страниц.</w:t>
+        <w:t>Разработка техдокументации на изделия, программные изделия и автоматизированные системы (АС) предполагает подготовку целого ряда концептуальных, отчетных, проектных, рабочих, эксплуатационных и организационно-распорядительных документов согласно требованиям ГОСТов 34-й системы и иных нормативно-технических документов (НТД). Суммарный объем документации, включающей в себя значительное количество текстовой и графической информации, нередко исчисляется сотнями и тысячами, а зачастую десятками и сотнями тысяч страниц.</w:t>
       </w:r>
     </w:p>
     <w:p>
@@ -5198,16 +5192,7 @@
         <w:spacing w:before="240" w:line="360" w:lineRule="auto"/>
       </w:pPr>
       <w:r>
-        <w:t>Редактор справочников — предназначен для создания, редактирования, удаления, импорта и экспорта различных специализированных справочников, используемых при разработке технической документации. В редакторе реализована работа с четы</w:t>
-      </w:r>
-      <w:r>
-        <w:t>рьмя группами справочников: единицы измерения, применимость, п</w:t>
-      </w:r>
-      <w:r>
-        <w:t>редварит</w:t>
-      </w:r>
-      <w:r>
-        <w:t>ельные требования, регламент</w:t>
+        <w:t>Редактор справочников — предназначен для создания, редактирования, удаления, импорта и экспорта различных специализированных справочников, используемых при разработке технической документации. В редакторе реализована работа с четырьмя группами справочников: единицы измерения, применимость, предварительные требования, регламент</w:t>
       </w:r>
       <w:r>
         <w:t>;</w:t>
@@ -5230,10 +5215,7 @@
       </w:pPr>
       <w:r>
         <w:lastRenderedPageBreak/>
-        <w:t>Редактор списка клиентов — предназначен для создания, удаления и редактирования информации о заказчиках (пользователях), которым пл</w:t>
-      </w:r>
-      <w:r>
-        <w:t>анируется поставка документации;</w:t>
+        <w:t>Редактор списка клиентов — предназначен для создания, удаления и редактирования информации о заказчиках (пользователях), которым планируется поставка документации;</w:t>
       </w:r>
     </w:p>
     <w:p>
@@ -5246,10 +5228,7 @@
         <w:spacing w:before="240" w:line="360" w:lineRule="auto"/>
       </w:pPr>
       <w:r>
-        <w:t>Редактор структуры документа — предназначен для формирования структуры документа. Позволяет создавать, удалять, импортировать и экспортировать отдельные разделы документа, а также обеспечивает распределенную разработку технической документации. Редактор структуры является базовым элементом программного модуля диспетчер проектов и предоставляет доступ к модулю регистрации извещений об изменении, модулю управления публикациями, модулю управления версиями модулей данных, модулю назначения ра</w:t>
-      </w:r>
-      <w:r>
-        <w:t>бот и модулю отслеживания работ;</w:t>
+        <w:t>Редактор структуры документа — предназначен для формирования структуры документа. Позволяет создавать, удалять, импортировать и экспортировать отдельные разделы документа, а также обеспечивает распределенную разработку технической документации. Редактор структуры является базовым элементом программного модуля диспетчер проектов и предоставляет доступ к модулю регистрации извещений об изменении, модулю управления публикациями, модулю управления версиями модулей данных, модулю назначения работ и модулю отслеживания работ;</w:t>
       </w:r>
     </w:p>
     <w:p>
@@ -5262,10 +5241,7 @@
         <w:spacing w:before="240" w:line="360" w:lineRule="auto"/>
       </w:pPr>
       <w:r>
-        <w:t>Модуль регистрации бюллетеней — предназначен для регистрации в системе документов (бюллетеней) по которым в дальнейшем будут проводиться изменения в технической документации. Кроме того, функционал данного программного модуля позволяет ассоциировать бюллетень с разделами изменяемого документа, а также назначить конкретному исполните</w:t>
-      </w:r>
-      <w:r>
-        <w:t>лю задачу по внесению изменений;</w:t>
+        <w:t>Модуль регистрации бюллетеней — предназначен для регистрации в системе документов (бюллетеней) по которым в дальнейшем будут проводиться изменения в технической документации. Кроме того, функционал данного программного модуля позволяет ассоциировать бюллетень с разделами изменяемого документа, а также назначить конкретному исполнителю задачу по внесению изменений;</w:t>
       </w:r>
     </w:p>
     <w:p>
@@ -5278,10 +5254,7 @@
         <w:spacing w:before="240" w:line="360" w:lineRule="auto"/>
       </w:pPr>
       <w:r>
-        <w:t>Модуль управления публикациями — предназначен для создания, редактирования и удаления публикаций. В данном контексте под публикацией понимается документ, сформированный посредствам ссылок на разделы документа, представленные в проекте. Т.е. отдельными публикациями считаются и руководство по эксплуатации и различные специальный инструкции, созданные в рамках проекта по разрабо</w:t>
-      </w:r>
-      <w:r>
-        <w:t>тке руководства по эксплуатации;</w:t>
+        <w:t>Модуль управления публикациями — предназначен для создания, редактирования и удаления публикаций. В данном контексте под публикацией понимается документ, сформированный посредствам ссылок на разделы документа, представленные в проекте. Т.е. отдельными публикациями считаются и руководство по эксплуатации и различные специальный инструкции, созданные в рамках проекта по разработке руководства по эксплуатации;</w:t>
       </w:r>
     </w:p>
     <w:p>
@@ -5294,10 +5267,7 @@
         <w:spacing w:before="240" w:line="360" w:lineRule="auto"/>
       </w:pPr>
       <w:r>
-        <w:t>Модуль назначения работ — предназначен для закрепления ответственных исполнителей за конкретными разделами документа, а также определения времени от</w:t>
-      </w:r>
-      <w:r>
-        <w:t>веденного на разработку раздела;</w:t>
+        <w:t>Модуль назначения работ — предназначен для закрепления ответственных исполнителей за конкретными разделами документа, а также определения времени отведенного на разработку раздела;</w:t>
       </w:r>
     </w:p>
     <w:p>
@@ -5310,10 +5280,7 @@
         <w:spacing w:before="240" w:line="360" w:lineRule="auto"/>
       </w:pPr>
       <w:r>
-        <w:t>Модуль отслеживания работ — предназначен для контроля х</w:t>
-      </w:r>
-      <w:r>
-        <w:t>ода выполнения работ по проекту;</w:t>
+        <w:t>Модуль отслеживания работ — предназначен для контроля хода выполнения работ по проекту;</w:t>
       </w:r>
     </w:p>
     <w:p>
@@ -5326,10 +5293,7 @@
         <w:spacing w:before="240" w:line="360" w:lineRule="auto"/>
       </w:pPr>
       <w:r>
-        <w:t>Модуль управления версиями модулей данных — предназначен для создания, удаления и редактирования свойств версий разделов документа. Кроме того, данный модуль предоставляет доступ к редакторам</w:t>
-      </w:r>
-      <w:r>
-        <w:t xml:space="preserve"> модулей данных различных типов;</w:t>
+        <w:t>Модуль управления версиями модулей данных — предназначен для создания, удаления и редактирования свойств версий разделов документа. Кроме того, данный модуль предоставляет доступ к редакторам модулей данных различных типов;</w:t>
       </w:r>
     </w:p>
     <w:p>
@@ -5346,10 +5310,7 @@
       </w:r>
       <w:r>
         <w:lastRenderedPageBreak/>
-        <w:t>части каталога могут использоваться не только растровые или векторные</w:t>
-      </w:r>
-      <w:r>
-        <w:t xml:space="preserve"> 2D иллюстрации, но и 3D модели;</w:t>
+        <w:t>части каталога могут использоваться не только растровые или векторные 2D иллюстрации, но и 3D модели;</w:t>
       </w:r>
     </w:p>
     <w:p>
@@ -5362,10 +5323,7 @@
         <w:spacing w:before="240" w:line="360" w:lineRule="auto"/>
       </w:pPr>
       <w:r>
-        <w:t>Редактор модуля данных типа технологическая карта — предназначен для создания пошаговых инструкций, выполнения различных технологических операций при эксплуатации, р</w:t>
-      </w:r>
-      <w:r>
-        <w:t>емонте или производстве изделия;</w:t>
+        <w:t>Редактор модуля данных типа технологическая карта — предназначен для создания пошаговых инструкций, выполнения различных технологических операций при эксплуатации, ремонте или производстве изделия;</w:t>
       </w:r>
     </w:p>
     <w:p>
@@ -5378,10 +5336,7 @@
         <w:spacing w:before="240" w:line="360" w:lineRule="auto"/>
       </w:pPr>
       <w:r>
-        <w:t>Редактор модуля данных типа процедура поиска и устранения неисправностей — предназначен для разработки интерактивных алгоритмов пои</w:t>
-      </w:r>
-      <w:r>
-        <w:t>ска и устранения неисправностей;</w:t>
+        <w:t>Редактор модуля данных типа процедура поиска и устранения неисправностей — предназначен для разработки интерактивных алгоритмов поиска и устранения неисправностей;</w:t>
       </w:r>
     </w:p>
     <w:p>
@@ -5394,10 +5349,7 @@
         <w:spacing w:before="240" w:line="360" w:lineRule="auto"/>
       </w:pPr>
       <w:r>
-        <w:t>Редактор описательного модуля данных — представляет собой текстовый редактор, предназначенный для разработки</w:t>
-      </w:r>
-      <w:r>
-        <w:t xml:space="preserve"> описательных разделов документа;</w:t>
+        <w:t>Редактор описательного модуля данных — представляет собой текстовый редактор, предназначенный для разработки описательных разделов документа;</w:t>
       </w:r>
     </w:p>
     <w:p>
@@ -5410,10 +5362,7 @@
         <w:spacing w:before="240" w:line="360" w:lineRule="auto"/>
       </w:pPr>
       <w:r>
-        <w:t>Модуль экспорта/импорта — предназначен для импорта и экспорта проекта в целом, отдельных разделов документа и публикаций в форме интерактивного документа или набора XML файлов соот</w:t>
-      </w:r>
-      <w:r>
-        <w:t>ветствующего требованиям S1000D;</w:t>
+        <w:t>Модуль экспорта/импорта — предназначен для импорта и экспорта проекта в целом, отдельных разделов документа и публикаций в форме интерактивного документа или набора XML файлов соответствующего требованиям S1000D;</w:t>
       </w:r>
     </w:p>
     <w:p>
@@ -5426,10 +5375,7 @@
         <w:spacing w:before="240" w:line="360" w:lineRule="auto"/>
       </w:pPr>
       <w:r>
-        <w:t>Модуль печати — предназначен для печати документа в целом, его отдельных разделов документа и различных публикаций, в том числе и в PDF — фо</w:t>
-      </w:r>
-      <w:r>
-        <w:t>рмате;</w:t>
+        <w:t>Модуль печати — предназначен для печати документа в целом, его отдельных разделов документа и различных публикаций, в том числе и в PDF — формате;</w:t>
       </w:r>
     </w:p>
     <w:p>
@@ -5582,6 +5528,7 @@
     <w:p>
       <w:pPr>
         <w:spacing w:line="360" w:lineRule="auto"/>
+        <w:ind w:firstLine="708"/>
       </w:pPr>
       <w:r>
         <w:t xml:space="preserve">Коммерческий программный продукт </w:t>
@@ -5592,14 +5539,916 @@
       <w:r>
         <w:t xml:space="preserve">, разработанный фирмой </w:t>
       </w:r>
+      <w:r>
+        <w:rPr>
+          <w:lang w:val="en-US"/>
+        </w:rPr>
+        <w:t>Adobe</w:t>
+      </w:r>
+      <w:r>
+        <w:t xml:space="preserve">, является настольной издательская системой с очень широкими возможностями по </w:t>
+      </w:r>
+      <w:r>
+        <w:lastRenderedPageBreak/>
+        <w:t>созданию любых типов публикаций, что позволяет использовать его в качестве мощного документатора, ориентированного</w:t>
+      </w:r>
+      <w:r>
+        <w:t xml:space="preserve"> на верстку</w:t>
+      </w:r>
+      <w:r>
+        <w:t>, обновление и управление технической документацией</w:t>
+      </w:r>
+      <w:r>
+        <w:t xml:space="preserve"> большого объема и с большим количеством иллюстраций и таблиц</w:t>
+      </w:r>
+      <w:r>
+        <w:t>.</w:t>
+      </w:r>
+    </w:p>
+    <w:p>
+      <w:pPr>
+        <w:spacing w:line="360" w:lineRule="auto"/>
+        <w:ind w:firstLine="708"/>
+      </w:pPr>
+      <w:r>
+        <w:t xml:space="preserve">По </w:t>
+      </w:r>
+      <w:r>
+        <w:t>Adobe FrameMaker</w:t>
+      </w:r>
+      <w:r>
+        <w:t xml:space="preserve"> позволяет создавать техническую документацию </w:t>
+      </w:r>
+      <w:r>
+        <w:t xml:space="preserve">в режиме </w:t>
+      </w:r>
+      <w:r>
+        <w:t>WYSIWYG (видишь, что получишь)</w:t>
+      </w:r>
+      <w:r>
+        <w:t>. Этот режим</w:t>
+      </w:r>
+      <w:r>
+        <w:t xml:space="preserve"> позволяет существенно сократить время подготовки технической документации, упросить и автоматизировать процесс её написания, устраняя необходимость в непосредственном </w:t>
+      </w:r>
+      <w:r>
+        <w:rPr>
+          <w:lang w:val="en-US"/>
+        </w:rPr>
+        <w:t>XML</w:t>
+      </w:r>
+      <w:r>
+        <w:t>-</w:t>
+      </w:r>
+      <w:r>
+        <w:t>кодировании.</w:t>
+      </w:r>
+    </w:p>
+    <w:p>
+      <w:pPr>
+        <w:spacing w:line="360" w:lineRule="auto"/>
+        <w:ind w:firstLine="708"/>
+      </w:pPr>
+      <w:r>
+        <w:t xml:space="preserve">Данный программный продукт </w:t>
+      </w:r>
+      <w:r>
+        <w:t>включает структурированную систему инструментов для работы с XML и SGML, поддерживает вывод в формате Adobe PDF и HTML</w:t>
+      </w:r>
+      <w:r>
+        <w:t xml:space="preserve">. Обладает развитыми </w:t>
+      </w:r>
+      <w:r>
+        <w:t>средствами для работы с текстом, графикой, таблицами, формулами, слоями и цветом</w:t>
+      </w:r>
+      <w:r>
+        <w:t>.</w:t>
+      </w:r>
+    </w:p>
+    <w:p>
+      <w:pPr>
+        <w:spacing w:line="360" w:lineRule="auto"/>
+        <w:ind w:firstLine="708"/>
+      </w:pPr>
+      <w:r>
+        <w:t xml:space="preserve">Среди </w:t>
+      </w:r>
+      <w:r>
+        <w:t xml:space="preserve">функциональных </w:t>
+      </w:r>
+      <w:r>
+        <w:t xml:space="preserve">возможностей </w:t>
+      </w:r>
+      <w:r>
+        <w:t xml:space="preserve">и особенностей </w:t>
+      </w:r>
+      <w:r>
+        <w:t>данного программного продукта можно выделить следующие:</w:t>
+      </w:r>
+    </w:p>
+    <w:p>
+      <w:pPr>
+        <w:pStyle w:val="ab"/>
+        <w:numPr>
+          <w:ilvl w:val="0"/>
+          <w:numId w:val="19"/>
+        </w:numPr>
+        <w:spacing w:before="240" w:line="360" w:lineRule="auto"/>
+      </w:pPr>
+      <w:r>
+        <w:t>Наличие продвинутых средств</w:t>
+      </w:r>
+      <w:r>
+        <w:t xml:space="preserve"> импорта и экспорта, которые поддерживают более пятидесяти типов файлов и позволяют максимально упростить и автоматизировать подготовку док</w:t>
+      </w:r>
+      <w:r>
+        <w:t>умента в другом целевом формате</w:t>
+      </w:r>
+      <w:r>
+        <w:t>;</w:t>
+      </w:r>
+    </w:p>
+    <w:p>
+      <w:pPr>
+        <w:pStyle w:val="ab"/>
+        <w:numPr>
+          <w:ilvl w:val="0"/>
+          <w:numId w:val="19"/>
+        </w:numPr>
+        <w:spacing w:line="360" w:lineRule="auto"/>
+      </w:pPr>
+      <w:r>
+        <w:t>Поддержка</w:t>
+      </w:r>
+      <w:r>
+        <w:rPr>
+          <w:lang w:val="en-US"/>
+        </w:rPr>
+        <w:t xml:space="preserve"> </w:t>
+      </w:r>
+      <w:r>
+        <w:t>стандарта</w:t>
+      </w:r>
+      <w:r>
+        <w:rPr>
+          <w:lang w:val="en-US"/>
+        </w:rPr>
+        <w:t xml:space="preserve"> ODMA (Open Document Management API). ODMA</w:t>
+      </w:r>
+      <w:r>
+        <w:t xml:space="preserve"> </w:t>
+      </w:r>
+      <w:r>
+        <w:t xml:space="preserve">является стандартом </w:t>
+      </w:r>
+      <w:r>
+        <w:rPr>
+          <w:lang w:val="en-US"/>
+        </w:rPr>
+        <w:t>API</w:t>
+      </w:r>
+      <w:r>
+        <w:t xml:space="preserve"> </w:t>
+      </w:r>
+      <w:r>
+        <w:t>для систем управления документооборотом (</w:t>
+      </w:r>
+      <w:r>
+        <w:rPr>
+          <w:lang w:val="en-US"/>
+        </w:rPr>
+        <w:t>DMS</w:t>
+      </w:r>
+      <w:r>
+        <w:t xml:space="preserve">-системы). Поддержка этого стандарта и наличие соответствующих инструментов в составе программного продукта </w:t>
+      </w:r>
+      <w:r>
+        <w:t>Adobe FrameMaker</w:t>
+      </w:r>
+      <w:r>
+        <w:t xml:space="preserve"> позволяет подключаться к другим документаторам, поддерживающим стандарт </w:t>
+      </w:r>
+      <w:r>
+        <w:rPr>
+          <w:lang w:val="en-US"/>
+        </w:rPr>
+        <w:t>ODMA</w:t>
+      </w:r>
+      <w:r>
+        <w:t>, и получать доступ к документам в сторонней системе</w:t>
+      </w:r>
+      <w:r>
+        <w:t>;</w:t>
+      </w:r>
+    </w:p>
+    <w:p>
+      <w:pPr>
+        <w:pStyle w:val="ab"/>
+        <w:numPr>
+          <w:ilvl w:val="0"/>
+          <w:numId w:val="19"/>
+        </w:numPr>
+        <w:spacing w:line="360" w:lineRule="auto"/>
+      </w:pPr>
+      <w:r>
+        <w:t xml:space="preserve">Функционал поддержки русского языка, позволяющий использовать кириллические шрифты, осуществлять поиск и замену текста на русском языке, а также импортировать текст на русском языке из форматов </w:t>
+      </w:r>
+      <w:r>
+        <w:rPr>
+          <w:lang w:val="en-US"/>
+        </w:rPr>
+        <w:t>Text</w:t>
+      </w:r>
+      <w:r>
+        <w:t xml:space="preserve"> </w:t>
+      </w:r>
+      <w:r>
+        <w:rPr>
+          <w:lang w:val="en-US"/>
+        </w:rPr>
+        <w:t>Only</w:t>
+      </w:r>
+      <w:r>
+        <w:t xml:space="preserve"> </w:t>
+      </w:r>
+      <w:r>
+        <w:t xml:space="preserve">и </w:t>
+      </w:r>
+      <w:r>
+        <w:rPr>
+          <w:lang w:val="en-US"/>
+        </w:rPr>
+        <w:t>RTF</w:t>
+      </w:r>
+      <w:r>
+        <w:t>;</w:t>
+      </w:r>
+    </w:p>
+    <w:p>
+      <w:pPr>
+        <w:pStyle w:val="ab"/>
+        <w:numPr>
+          <w:ilvl w:val="0"/>
+          <w:numId w:val="19"/>
+        </w:numPr>
+        <w:spacing w:line="360" w:lineRule="auto"/>
+      </w:pPr>
+      <w:r>
+        <w:t xml:space="preserve">Встроенные инструменты интеграции с системами управления контентом </w:t>
+      </w:r>
+      <w:r>
+        <w:t>(</w:t>
+      </w:r>
+      <w:r>
+        <w:rPr>
+          <w:lang w:val="en-US"/>
+        </w:rPr>
+        <w:t>CMS</w:t>
+      </w:r>
+      <w:r>
+        <w:t xml:space="preserve">) </w:t>
+      </w:r>
+      <w:r>
+        <w:t xml:space="preserve">и облачным хранилищем </w:t>
+      </w:r>
+      <w:r>
+        <w:rPr>
+          <w:lang w:val="en-US"/>
+        </w:rPr>
+        <w:t>Dropbox</w:t>
+      </w:r>
+      <w:r>
+        <w:t>;</w:t>
+      </w:r>
+    </w:p>
+    <w:p>
+      <w:pPr>
+        <w:pStyle w:val="ab"/>
+        <w:numPr>
+          <w:ilvl w:val="0"/>
+          <w:numId w:val="19"/>
+        </w:numPr>
+        <w:spacing w:line="360" w:lineRule="auto"/>
+      </w:pPr>
+      <w:r>
+        <w:t>Инструменты многоканальной публикации на различных целевых устройствах</w:t>
+      </w:r>
+      <w:r>
+        <w:t>;</w:t>
+      </w:r>
+    </w:p>
+    <w:p>
+      <w:pPr>
+        <w:pStyle w:val="ab"/>
+        <w:numPr>
+          <w:ilvl w:val="0"/>
+          <w:numId w:val="19"/>
+        </w:numPr>
+        <w:spacing w:line="360" w:lineRule="auto"/>
+      </w:pPr>
+      <w:r>
+        <w:t>Инструменты для автоматического создания веб-публикаций</w:t>
+      </w:r>
+      <w:r>
+        <w:t>;</w:t>
+      </w:r>
+    </w:p>
+    <w:p>
+      <w:pPr>
+        <w:pStyle w:val="ab"/>
+        <w:numPr>
+          <w:ilvl w:val="0"/>
+          <w:numId w:val="19"/>
+        </w:numPr>
+        <w:spacing w:line="360" w:lineRule="auto"/>
+      </w:pPr>
+      <w:r>
+        <w:t xml:space="preserve">Инструменты для создания трехмерной графики и </w:t>
+      </w:r>
+      <w:r>
+        <w:t>3</w:t>
+      </w:r>
+      <w:r>
+        <w:rPr>
+          <w:lang w:val="en-US"/>
+        </w:rPr>
+        <w:t>D</w:t>
+      </w:r>
+      <w:r>
+        <w:t>-</w:t>
+      </w:r>
+      <w:r>
+        <w:t>анимации,</w:t>
+      </w:r>
+      <w:r>
+        <w:t xml:space="preserve"> и связывания её с соответствующими частями документа</w:t>
+      </w:r>
+      <w:r>
+        <w:t>;</w:t>
+      </w:r>
+    </w:p>
+    <w:p>
+      <w:pPr>
+        <w:pStyle w:val="ab"/>
+        <w:numPr>
+          <w:ilvl w:val="0"/>
+          <w:numId w:val="19"/>
+        </w:numPr>
+        <w:spacing w:line="360" w:lineRule="auto"/>
+      </w:pPr>
+      <w:r>
+        <w:t>Функционал, позволяющий добавлять в документацию мультимедиа материалы и управлять ими</w:t>
+      </w:r>
+      <w:r>
+        <w:t>;</w:t>
+      </w:r>
+    </w:p>
+    <w:p>
+      <w:pPr>
+        <w:pStyle w:val="ab"/>
+        <w:numPr>
+          <w:ilvl w:val="0"/>
+          <w:numId w:val="19"/>
+        </w:numPr>
+        <w:spacing w:line="360" w:lineRule="auto"/>
+      </w:pPr>
+      <w:r>
+        <w:lastRenderedPageBreak/>
+        <w:t xml:space="preserve">Инструмент </w:t>
+      </w:r>
+      <w:r>
+        <w:t>Adobe ExtendScript</w:t>
+      </w:r>
+      <w:r>
+        <w:t xml:space="preserve">, для создания и исполнения внутренних сценариев </w:t>
+      </w:r>
+      <w:r>
+        <w:t>Adobe FrameMaker</w:t>
+      </w:r>
+      <w:r>
+        <w:t>, позволяющих упростить и автоматизировать выполнение некоторых задач</w:t>
+      </w:r>
+      <w:r>
+        <w:t>;</w:t>
+      </w:r>
+    </w:p>
+    <w:p>
+      <w:pPr>
+        <w:pStyle w:val="ab"/>
+        <w:numPr>
+          <w:ilvl w:val="0"/>
+          <w:numId w:val="19"/>
+        </w:numPr>
+        <w:spacing w:line="360" w:lineRule="auto"/>
+      </w:pPr>
+      <w:r>
+        <w:t xml:space="preserve">Функционал, позволяющий использовать регулярные выражения трех разных разновидностей, а именно: </w:t>
+      </w:r>
+      <w:r>
+        <w:t>Perl, Grep, Egrep;</w:t>
+      </w:r>
+    </w:p>
+    <w:p>
+      <w:pPr>
+        <w:pStyle w:val="ab"/>
+        <w:numPr>
+          <w:ilvl w:val="0"/>
+          <w:numId w:val="19"/>
+        </w:numPr>
+        <w:spacing w:line="360" w:lineRule="auto"/>
+      </w:pPr>
+      <w:r>
+        <w:t>Функционал работы с длинными документами</w:t>
+      </w:r>
+      <w:r>
+        <w:t>;</w:t>
+      </w:r>
+    </w:p>
+    <w:p>
+      <w:pPr>
+        <w:pStyle w:val="ab"/>
+        <w:numPr>
+          <w:ilvl w:val="0"/>
+          <w:numId w:val="19"/>
+        </w:numPr>
+        <w:spacing w:line="360" w:lineRule="auto"/>
+      </w:pPr>
+      <w:r>
+        <w:t>Инструменты автоматической нумерации таблиц и иллюстраций</w:t>
+      </w:r>
+      <w:r>
+        <w:t>;</w:t>
+      </w:r>
+    </w:p>
+    <w:p>
+      <w:pPr>
+        <w:pStyle w:val="ab"/>
+        <w:numPr>
+          <w:ilvl w:val="0"/>
+          <w:numId w:val="19"/>
+        </w:numPr>
+        <w:spacing w:line="360" w:lineRule="auto"/>
+      </w:pPr>
+      <w:r>
+        <w:t>Инструменты автоматического построения оглавлений и указателей</w:t>
+      </w:r>
+      <w:r>
+        <w:t>;</w:t>
+      </w:r>
+    </w:p>
+    <w:p>
+      <w:pPr>
+        <w:pStyle w:val="ab"/>
+        <w:numPr>
+          <w:ilvl w:val="0"/>
+          <w:numId w:val="19"/>
+        </w:numPr>
+        <w:spacing w:line="360" w:lineRule="auto"/>
+      </w:pPr>
+      <w:r>
+        <w:t>Функционал, реализующий поддержку перекрестных ссылок и гипертекстовых связей</w:t>
+      </w:r>
+      <w:r>
+        <w:t>;</w:t>
+      </w:r>
+    </w:p>
+    <w:p>
+      <w:pPr>
+        <w:pStyle w:val="ab"/>
+        <w:numPr>
+          <w:ilvl w:val="0"/>
+          <w:numId w:val="19"/>
+        </w:numPr>
+        <w:spacing w:line="360" w:lineRule="auto"/>
+      </w:pPr>
+      <w:r>
+        <w:t>Функционал, реализующий возможность использования большого числа языков, в том числе языков с иероглифической письменностью, в рамках одного параграфа</w:t>
+      </w:r>
+      <w:r>
+        <w:t>;</w:t>
+      </w:r>
+    </w:p>
+    <w:p>
+      <w:pPr>
+        <w:spacing w:line="360" w:lineRule="auto"/>
+      </w:pPr>
+    </w:p>
+    <w:p>
+      <w:pPr>
+        <w:spacing w:line="360" w:lineRule="auto"/>
+      </w:pPr>
+    </w:p>
+    <w:p>
+      <w:pPr>
+        <w:spacing w:before="240" w:line="360" w:lineRule="auto"/>
+        <w:rPr>
+          <w:lang w:val="en-US"/>
+        </w:rPr>
+      </w:pPr>
+      <w:r>
+        <w:t>Dr.Explain</w:t>
+      </w:r>
+      <w:r>
+        <w:rPr>
+          <w:lang w:val="en-US"/>
+        </w:rPr>
+        <w:t>.</w:t>
+      </w:r>
+    </w:p>
+    <w:p>
+      <w:pPr>
+        <w:spacing w:line="360" w:lineRule="auto"/>
+        <w:rPr>
+          <w:lang w:val="en-US"/>
+        </w:rPr>
+      </w:pPr>
+    </w:p>
+    <w:p>
+      <w:pPr>
+        <w:spacing w:line="360" w:lineRule="auto"/>
+        <w:ind w:firstLine="708"/>
+      </w:pPr>
+      <w:r>
+        <w:t>Dr.Explain</w:t>
+      </w:r>
+      <w:r>
+        <w:t xml:space="preserve"> – </w:t>
+      </w:r>
+      <w:r>
+        <w:t>это коммерческий программный продукт, разработанный российской компанией Indigo Byte Systems, LLC.</w:t>
+      </w:r>
+      <w:r>
+        <w:t xml:space="preserve"> Разработчик предоставляет бесплатную </w:t>
+      </w:r>
+      <w:r>
+        <w:t>демоверсию</w:t>
+      </w:r>
+      <w:r>
+        <w:t>, позволяющую создавать проекты любого размера.</w:t>
+      </w:r>
+    </w:p>
+    <w:p>
+      <w:pPr>
+        <w:spacing w:line="360" w:lineRule="auto"/>
+        <w:ind w:firstLine="708"/>
+      </w:pPr>
+      <w:r>
+        <w:t xml:space="preserve">Данное программное обеспечение является </w:t>
+      </w:r>
+      <w:r>
+        <w:rPr>
+          <w:lang w:val="en-US"/>
+        </w:rPr>
+        <w:t>CASE</w:t>
+      </w:r>
+      <w:r>
+        <w:t>-</w:t>
+      </w:r>
+      <w:r>
+        <w:t>средством</w:t>
+      </w:r>
+      <w:r>
+        <w:t xml:space="preserve"> </w:t>
+      </w:r>
+      <w:r>
+        <w:t xml:space="preserve">документатором, позволяющим создавать файлы справки, справочные системы, </w:t>
+      </w:r>
+      <w:r>
+        <w:rPr>
+          <w:lang w:val="en-US"/>
+        </w:rPr>
+        <w:t>on</w:t>
+      </w:r>
+      <w:r>
+        <w:t>-</w:t>
+      </w:r>
+      <w:r>
+        <w:rPr>
+          <w:lang w:val="en-US"/>
+        </w:rPr>
+        <w:t>line</w:t>
+      </w:r>
+      <w:r>
+        <w:t xml:space="preserve"> руководства пользователя, пособия и техническую документацию к различным техническим системам. </w:t>
+      </w:r>
+    </w:p>
+    <w:p>
+      <w:pPr>
+        <w:spacing w:line="360" w:lineRule="auto"/>
+        <w:ind w:firstLine="708"/>
+      </w:pPr>
+      <w:r>
+        <w:t xml:space="preserve">Особенностью ПО </w:t>
+      </w:r>
+      <w:r>
+        <w:t>Dr.Explain</w:t>
+      </w:r>
+      <w:r>
+        <w:t xml:space="preserve"> является встроенная технология анализа структуры пользовательского интерфейса, которая автоматизирует документирование экранов программных приложений.</w:t>
+      </w:r>
+    </w:p>
+    <w:p>
+      <w:pPr>
+        <w:spacing w:line="360" w:lineRule="auto"/>
+        <w:ind w:firstLine="708"/>
+      </w:pPr>
+      <w:r>
+        <w:t xml:space="preserve">Среди функциональных возможностей и особенностей данного программного продукта можно выделить </w:t>
+      </w:r>
+      <w:r>
+        <w:t>следующие</w:t>
+      </w:r>
+      <w:r>
+        <w:t>:</w:t>
+      </w:r>
+    </w:p>
+    <w:p>
+      <w:pPr>
+        <w:pStyle w:val="ab"/>
+        <w:numPr>
+          <w:ilvl w:val="0"/>
+          <w:numId w:val="20"/>
+        </w:numPr>
+        <w:spacing w:before="240" w:line="360" w:lineRule="auto"/>
+      </w:pPr>
+      <w:r>
+        <w:t>Интерфейс и документация прогр</w:t>
+      </w:r>
+      <w:r>
+        <w:t>аммного продукта на русском язык</w:t>
+      </w:r>
+      <w:r>
+        <w:t>;</w:t>
+      </w:r>
+    </w:p>
+    <w:p>
+      <w:pPr>
+        <w:pStyle w:val="ab"/>
+        <w:numPr>
+          <w:ilvl w:val="0"/>
+          <w:numId w:val="20"/>
+        </w:numPr>
+        <w:spacing w:line="360" w:lineRule="auto"/>
+      </w:pPr>
+      <w:r>
+        <w:t>Осуществление технической поддержки на русском языке;</w:t>
+      </w:r>
+    </w:p>
+    <w:p>
+      <w:pPr>
+        <w:pStyle w:val="ab"/>
+        <w:numPr>
+          <w:ilvl w:val="0"/>
+          <w:numId w:val="20"/>
+        </w:numPr>
+        <w:spacing w:line="360" w:lineRule="auto"/>
+      </w:pPr>
+      <w:r>
+        <w:lastRenderedPageBreak/>
+        <w:t>Инструменты анализа пользовательского</w:t>
+      </w:r>
+      <w:r>
+        <w:t xml:space="preserve"> интерфейс</w:t>
+      </w:r>
+      <w:r>
+        <w:t>а приложений и создания скриншотов (копии экранов) окон с автоматической расстановкой на них пояснительных выносок</w:t>
+      </w:r>
+      <w:r>
+        <w:t xml:space="preserve"> д</w:t>
+      </w:r>
+      <w:r>
+        <w:t>ля элементов интерфейса;</w:t>
+      </w:r>
+    </w:p>
+    <w:p>
+      <w:pPr>
+        <w:pStyle w:val="ab"/>
+        <w:numPr>
+          <w:ilvl w:val="0"/>
+          <w:numId w:val="20"/>
+        </w:numPr>
+        <w:spacing w:line="360" w:lineRule="auto"/>
+      </w:pPr>
+      <w:r>
+        <w:t>Инструмент</w:t>
+      </w:r>
+      <w:r>
+        <w:t xml:space="preserve"> захвата и анализа программных окон и экранов (скриншотов), </w:t>
+      </w:r>
+      <w:r>
+        <w:t>позволяющий</w:t>
+      </w:r>
+      <w:r>
+        <w:t xml:space="preserve"> быстро создавать технические</w:t>
+      </w:r>
+      <w:r>
+        <w:t xml:space="preserve"> иллюстрации для документируемых программ;</w:t>
+      </w:r>
+    </w:p>
+    <w:p>
+      <w:pPr>
+        <w:pStyle w:val="ab"/>
+        <w:numPr>
+          <w:ilvl w:val="0"/>
+          <w:numId w:val="20"/>
+        </w:numPr>
+        <w:spacing w:line="360" w:lineRule="auto"/>
+      </w:pPr>
+      <w:r>
+        <w:t>Функционал, реализующий поддержку</w:t>
+      </w:r>
+      <w:r>
+        <w:t xml:space="preserve"> идентификаторов Help ID для создания контекстной помощи в приложениях.</w:t>
+      </w:r>
+    </w:p>
+    <w:p>
+      <w:pPr>
+        <w:pStyle w:val="ab"/>
+        <w:numPr>
+          <w:ilvl w:val="0"/>
+          <w:numId w:val="20"/>
+        </w:numPr>
+        <w:spacing w:line="360" w:lineRule="auto"/>
+      </w:pPr>
+      <w:r>
+        <w:t>Функционал, позволяющий быстро обновлять иллюстрации и скриншоты</w:t>
+      </w:r>
+      <w:r>
+        <w:t xml:space="preserve"> при выходе новой версии </w:t>
+      </w:r>
+      <w:r>
+        <w:t>документируемого программного продукта и автоматически</w:t>
+      </w:r>
+      <w:r>
+        <w:t xml:space="preserve"> заменять экраны приложений с сохранением всей </w:t>
+      </w:r>
+      <w:r>
+        <w:t>метаинформации: выносок, аннотаций, описаний;</w:t>
+      </w:r>
+    </w:p>
+    <w:p>
+      <w:pPr>
+        <w:pStyle w:val="ab"/>
+        <w:numPr>
+          <w:ilvl w:val="0"/>
+          <w:numId w:val="20"/>
+        </w:numPr>
+        <w:spacing w:line="360" w:lineRule="auto"/>
+      </w:pPr>
+      <w:r>
+        <w:t>Инструменты визуального контроля</w:t>
+      </w:r>
+      <w:r>
+        <w:t xml:space="preserve"> за состоянием проекта с ис</w:t>
+      </w:r>
+      <w:r>
+        <w:t>пользованием механизма статусов;</w:t>
+      </w:r>
+    </w:p>
+    <w:p>
+      <w:pPr>
+        <w:pStyle w:val="ab"/>
+        <w:numPr>
+          <w:ilvl w:val="0"/>
+          <w:numId w:val="20"/>
+        </w:numPr>
+        <w:spacing w:line="360" w:lineRule="auto"/>
+      </w:pPr>
+      <w:r>
+        <w:t>Функционал, реализующий поддержку</w:t>
+      </w:r>
+      <w:r>
+        <w:t xml:space="preserve"> мультибайтовых кодировок и язы</w:t>
+      </w:r>
+      <w:r>
+        <w:t>ков с обратным написанием (RTL);</w:t>
+      </w:r>
+    </w:p>
+    <w:p>
+      <w:pPr>
+        <w:pStyle w:val="ab"/>
+        <w:numPr>
+          <w:ilvl w:val="0"/>
+          <w:numId w:val="20"/>
+        </w:numPr>
+        <w:spacing w:line="360" w:lineRule="auto"/>
+      </w:pPr>
+      <w:r>
+        <w:t>Функционал, реализующий возможность добавления</w:t>
+      </w:r>
+      <w:r>
+        <w:t xml:space="preserve"> функции поиска и индексации в on-line справки без использования программирования </w:t>
+      </w:r>
+      <w:r>
+        <w:t xml:space="preserve">на таких языках, как: </w:t>
+      </w:r>
+      <w:r>
+        <w:t xml:space="preserve">PHP, </w:t>
+      </w:r>
+      <w:r>
+        <w:t>ASP, или баз данных на стороне сервера;</w:t>
+      </w:r>
+    </w:p>
+    <w:p>
+      <w:pPr>
+        <w:pStyle w:val="ab"/>
+        <w:numPr>
+          <w:ilvl w:val="0"/>
+          <w:numId w:val="20"/>
+        </w:numPr>
+        <w:spacing w:line="360" w:lineRule="auto"/>
+      </w:pPr>
+      <w:r>
+        <w:t>Инструменты создания</w:t>
+      </w:r>
+      <w:r>
+        <w:t xml:space="preserve"> пользовательской документации из единого источника в различных форматах: файлы справки CHM, on-line руководства в формате HTML, RTF,</w:t>
+      </w:r>
+      <w:r>
+        <w:t xml:space="preserve"> и PDF с оглавлением и ссылками;</w:t>
+      </w:r>
+    </w:p>
+    <w:p>
+      <w:pPr>
+        <w:pStyle w:val="ab"/>
+        <w:numPr>
+          <w:ilvl w:val="0"/>
+          <w:numId w:val="20"/>
+        </w:numPr>
+        <w:spacing w:line="360" w:lineRule="auto"/>
+      </w:pPr>
+      <w:r>
+        <w:t>Функционал, реализующий в</w:t>
+      </w:r>
+      <w:r>
+        <w:t>озможность гибкого управления контентом с использованием текстовых</w:t>
+      </w:r>
+      <w:r>
+        <w:t xml:space="preserve"> переменных и вставок HTML-кода;</w:t>
+      </w:r>
+    </w:p>
+    <w:p>
+      <w:pPr>
+        <w:pStyle w:val="ab"/>
+        <w:numPr>
+          <w:ilvl w:val="0"/>
+          <w:numId w:val="20"/>
+        </w:numPr>
+        <w:spacing w:line="360" w:lineRule="auto"/>
+      </w:pPr>
+      <w:r>
+        <w:t>Специализированный текстовый редактор с функционалом, ориентированным на создание файлов справки и документац</w:t>
+      </w:r>
+      <w:r>
+        <w:t>ии для программного обеспечения;</w:t>
+      </w:r>
+    </w:p>
+    <w:p>
+      <w:pPr>
+        <w:pStyle w:val="ab"/>
+        <w:numPr>
+          <w:ilvl w:val="0"/>
+          <w:numId w:val="20"/>
+        </w:numPr>
+        <w:spacing w:line="360" w:lineRule="auto"/>
+      </w:pPr>
+      <w:r>
+        <w:t>Инструмент редактирования</w:t>
+      </w:r>
+      <w:r>
+        <w:t xml:space="preserve"> аннотаций изображений для быстрого создания</w:t>
+      </w:r>
+      <w:r>
+        <w:t xml:space="preserve"> пояснительных выносок на </w:t>
+      </w:r>
+      <w:r>
+        <w:t>технич</w:t>
+      </w:r>
+      <w:r>
+        <w:t>еских иллюстрациях и скриншотах;</w:t>
+      </w:r>
+    </w:p>
+    <w:p>
+      <w:pPr>
+        <w:spacing w:before="240" w:line="360" w:lineRule="auto"/>
+        <w:ind w:left="360"/>
+      </w:pPr>
+    </w:p>
+    <w:p>
+      <w:pPr>
+        <w:jc w:val="left"/>
+      </w:pPr>
+      <w:r>
+        <w:br w:type="page"/>
+      </w:r>
+    </w:p>
+    <w:p>
+      <w:pPr>
+        <w:spacing w:before="240" w:line="360" w:lineRule="auto"/>
+        <w:ind w:left="360"/>
+      </w:pPr>
       <w:bookmarkStart w:id="0" w:name="_GoBack"/>
       <w:bookmarkEnd w:id="0"/>
-    </w:p>
-    <w:p>
-      <w:pPr>
-        <w:spacing w:line="360" w:lineRule="auto"/>
-        <w:ind w:firstLine="708"/>
-      </w:pPr>
     </w:p>
     <w:sectPr>
       <w:headerReference w:type="default" r:id="rId8"/>
@@ -5669,7 +6518,7 @@
           <w:rPr>
             <w:noProof/>
           </w:rPr>
-          <w:t>21</w:t>
+          <w:t>25</w:t>
         </w:r>
         <w:r>
           <w:fldChar w:fldCharType="end"/>
@@ -6578,6 +7427,119 @@
     </w:lvl>
   </w:abstractNum>
   <w:abstractNum w:abstractNumId="8" w15:restartNumberingAfterBreak="0">
+    <w:nsid w:val="53E07681"/>
+    <w:multiLevelType w:val="hybridMultilevel"/>
+    <w:tmpl w:val="1C72B378"/>
+    <w:lvl w:ilvl="0" w:tplc="04190001">
+      <w:start w:val="1"/>
+      <w:numFmt w:val="bullet"/>
+      <w:lvlText w:val=""/>
+      <w:lvlJc w:val="left"/>
+      <w:pPr>
+        <w:ind w:left="720" w:hanging="360"/>
+      </w:pPr>
+      <w:rPr>
+        <w:rFonts w:ascii="Symbol" w:hAnsi="Symbol" w:hint="default"/>
+      </w:rPr>
+    </w:lvl>
+    <w:lvl w:ilvl="1" w:tplc="04190003" w:tentative="1">
+      <w:start w:val="1"/>
+      <w:numFmt w:val="bullet"/>
+      <w:lvlText w:val="o"/>
+      <w:lvlJc w:val="left"/>
+      <w:pPr>
+        <w:ind w:left="1440" w:hanging="360"/>
+      </w:pPr>
+      <w:rPr>
+        <w:rFonts w:ascii="Courier New" w:hAnsi="Courier New" w:cs="Courier New" w:hint="default"/>
+      </w:rPr>
+    </w:lvl>
+    <w:lvl w:ilvl="2" w:tplc="04190005" w:tentative="1">
+      <w:start w:val="1"/>
+      <w:numFmt w:val="bullet"/>
+      <w:lvlText w:val=""/>
+      <w:lvlJc w:val="left"/>
+      <w:pPr>
+        <w:ind w:left="2160" w:hanging="360"/>
+      </w:pPr>
+      <w:rPr>
+        <w:rFonts w:ascii="Wingdings" w:hAnsi="Wingdings" w:hint="default"/>
+      </w:rPr>
+    </w:lvl>
+    <w:lvl w:ilvl="3" w:tplc="04190001" w:tentative="1">
+      <w:start w:val="1"/>
+      <w:numFmt w:val="bullet"/>
+      <w:lvlText w:val=""/>
+      <w:lvlJc w:val="left"/>
+      <w:pPr>
+        <w:ind w:left="2880" w:hanging="360"/>
+      </w:pPr>
+      <w:rPr>
+        <w:rFonts w:ascii="Symbol" w:hAnsi="Symbol" w:hint="default"/>
+      </w:rPr>
+    </w:lvl>
+    <w:lvl w:ilvl="4" w:tplc="04190003" w:tentative="1">
+      <w:start w:val="1"/>
+      <w:numFmt w:val="bullet"/>
+      <w:lvlText w:val="o"/>
+      <w:lvlJc w:val="left"/>
+      <w:pPr>
+        <w:ind w:left="3600" w:hanging="360"/>
+      </w:pPr>
+      <w:rPr>
+        <w:rFonts w:ascii="Courier New" w:hAnsi="Courier New" w:cs="Courier New" w:hint="default"/>
+      </w:rPr>
+    </w:lvl>
+    <w:lvl w:ilvl="5" w:tplc="04190005" w:tentative="1">
+      <w:start w:val="1"/>
+      <w:numFmt w:val="bullet"/>
+      <w:lvlText w:val=""/>
+      <w:lvlJc w:val="left"/>
+      <w:pPr>
+        <w:ind w:left="4320" w:hanging="360"/>
+      </w:pPr>
+      <w:rPr>
+        <w:rFonts w:ascii="Wingdings" w:hAnsi="Wingdings" w:hint="default"/>
+      </w:rPr>
+    </w:lvl>
+    <w:lvl w:ilvl="6" w:tplc="04190001" w:tentative="1">
+      <w:start w:val="1"/>
+      <w:numFmt w:val="bullet"/>
+      <w:lvlText w:val=""/>
+      <w:lvlJc w:val="left"/>
+      <w:pPr>
+        <w:ind w:left="5040" w:hanging="360"/>
+      </w:pPr>
+      <w:rPr>
+        <w:rFonts w:ascii="Symbol" w:hAnsi="Symbol" w:hint="default"/>
+      </w:rPr>
+    </w:lvl>
+    <w:lvl w:ilvl="7" w:tplc="04190003" w:tentative="1">
+      <w:start w:val="1"/>
+      <w:numFmt w:val="bullet"/>
+      <w:lvlText w:val="o"/>
+      <w:lvlJc w:val="left"/>
+      <w:pPr>
+        <w:ind w:left="5760" w:hanging="360"/>
+      </w:pPr>
+      <w:rPr>
+        <w:rFonts w:ascii="Courier New" w:hAnsi="Courier New" w:cs="Courier New" w:hint="default"/>
+      </w:rPr>
+    </w:lvl>
+    <w:lvl w:ilvl="8" w:tplc="04190005" w:tentative="1">
+      <w:start w:val="1"/>
+      <w:numFmt w:val="bullet"/>
+      <w:lvlText w:val=""/>
+      <w:lvlJc w:val="left"/>
+      <w:pPr>
+        <w:ind w:left="6480" w:hanging="360"/>
+      </w:pPr>
+      <w:rPr>
+        <w:rFonts w:ascii="Wingdings" w:hAnsi="Wingdings" w:hint="default"/>
+      </w:rPr>
+    </w:lvl>
+  </w:abstractNum>
+  <w:abstractNum w:abstractNumId="9" w15:restartNumberingAfterBreak="0">
     <w:nsid w:val="57023EC3"/>
     <w:multiLevelType w:val="hybridMultilevel"/>
     <w:tmpl w:val="FAF4026E"/>
@@ -6690,7 +7652,7 @@
       </w:rPr>
     </w:lvl>
   </w:abstractNum>
-  <w:abstractNum w:abstractNumId="9" w15:restartNumberingAfterBreak="0">
+  <w:abstractNum w:abstractNumId="10" w15:restartNumberingAfterBreak="0">
     <w:nsid w:val="5BC140A5"/>
     <w:multiLevelType w:val="hybridMultilevel"/>
     <w:tmpl w:val="86F856D8"/>
@@ -6803,7 +7765,7 @@
       </w:rPr>
     </w:lvl>
   </w:abstractNum>
-  <w:abstractNum w:abstractNumId="10" w15:restartNumberingAfterBreak="0">
+  <w:abstractNum w:abstractNumId="11" w15:restartNumberingAfterBreak="0">
     <w:nsid w:val="60902FA0"/>
     <w:multiLevelType w:val="hybridMultilevel"/>
     <w:tmpl w:val="AEDA635E"/>
@@ -6916,7 +7878,7 @@
       </w:rPr>
     </w:lvl>
   </w:abstractNum>
-  <w:abstractNum w:abstractNumId="11" w15:restartNumberingAfterBreak="0">
+  <w:abstractNum w:abstractNumId="12" w15:restartNumberingAfterBreak="0">
     <w:nsid w:val="655949C0"/>
     <w:multiLevelType w:val="hybridMultilevel"/>
     <w:tmpl w:val="3190A9B2"/>
@@ -7029,7 +7991,7 @@
       </w:rPr>
     </w:lvl>
   </w:abstractNum>
-  <w:abstractNum w:abstractNumId="12" w15:restartNumberingAfterBreak="0">
+  <w:abstractNum w:abstractNumId="13" w15:restartNumberingAfterBreak="0">
     <w:nsid w:val="68C461ED"/>
     <w:multiLevelType w:val="hybridMultilevel"/>
     <w:tmpl w:val="04161F5C"/>
@@ -7142,7 +8104,7 @@
       </w:rPr>
     </w:lvl>
   </w:abstractNum>
-  <w:abstractNum w:abstractNumId="13" w15:restartNumberingAfterBreak="0">
+  <w:abstractNum w:abstractNumId="14" w15:restartNumberingAfterBreak="0">
     <w:nsid w:val="69942BE7"/>
     <w:multiLevelType w:val="hybridMultilevel"/>
     <w:tmpl w:val="018472B0"/>
@@ -7255,7 +8217,7 @@
       </w:rPr>
     </w:lvl>
   </w:abstractNum>
-  <w:abstractNum w:abstractNumId="14" w15:restartNumberingAfterBreak="0">
+  <w:abstractNum w:abstractNumId="15" w15:restartNumberingAfterBreak="0">
     <w:nsid w:val="6C4F4F50"/>
     <w:multiLevelType w:val="hybridMultilevel"/>
     <w:tmpl w:val="DE6C9A38"/>
@@ -7368,7 +8330,120 @@
       </w:rPr>
     </w:lvl>
   </w:abstractNum>
-  <w:abstractNum w:abstractNumId="15" w15:restartNumberingAfterBreak="0">
+  <w:abstractNum w:abstractNumId="16" w15:restartNumberingAfterBreak="0">
+    <w:nsid w:val="706E0E46"/>
+    <w:multiLevelType w:val="hybridMultilevel"/>
+    <w:tmpl w:val="AAB68D5A"/>
+    <w:lvl w:ilvl="0" w:tplc="04190001">
+      <w:start w:val="1"/>
+      <w:numFmt w:val="bullet"/>
+      <w:lvlText w:val=""/>
+      <w:lvlJc w:val="left"/>
+      <w:pPr>
+        <w:ind w:left="720" w:hanging="360"/>
+      </w:pPr>
+      <w:rPr>
+        <w:rFonts w:ascii="Symbol" w:hAnsi="Symbol" w:hint="default"/>
+      </w:rPr>
+    </w:lvl>
+    <w:lvl w:ilvl="1" w:tplc="04190003" w:tentative="1">
+      <w:start w:val="1"/>
+      <w:numFmt w:val="bullet"/>
+      <w:lvlText w:val="o"/>
+      <w:lvlJc w:val="left"/>
+      <w:pPr>
+        <w:ind w:left="1440" w:hanging="360"/>
+      </w:pPr>
+      <w:rPr>
+        <w:rFonts w:ascii="Courier New" w:hAnsi="Courier New" w:cs="Courier New" w:hint="default"/>
+      </w:rPr>
+    </w:lvl>
+    <w:lvl w:ilvl="2" w:tplc="04190005" w:tentative="1">
+      <w:start w:val="1"/>
+      <w:numFmt w:val="bullet"/>
+      <w:lvlText w:val=""/>
+      <w:lvlJc w:val="left"/>
+      <w:pPr>
+        <w:ind w:left="2160" w:hanging="360"/>
+      </w:pPr>
+      <w:rPr>
+        <w:rFonts w:ascii="Wingdings" w:hAnsi="Wingdings" w:hint="default"/>
+      </w:rPr>
+    </w:lvl>
+    <w:lvl w:ilvl="3" w:tplc="04190001" w:tentative="1">
+      <w:start w:val="1"/>
+      <w:numFmt w:val="bullet"/>
+      <w:lvlText w:val=""/>
+      <w:lvlJc w:val="left"/>
+      <w:pPr>
+        <w:ind w:left="2880" w:hanging="360"/>
+      </w:pPr>
+      <w:rPr>
+        <w:rFonts w:ascii="Symbol" w:hAnsi="Symbol" w:hint="default"/>
+      </w:rPr>
+    </w:lvl>
+    <w:lvl w:ilvl="4" w:tplc="04190003" w:tentative="1">
+      <w:start w:val="1"/>
+      <w:numFmt w:val="bullet"/>
+      <w:lvlText w:val="o"/>
+      <w:lvlJc w:val="left"/>
+      <w:pPr>
+        <w:ind w:left="3600" w:hanging="360"/>
+      </w:pPr>
+      <w:rPr>
+        <w:rFonts w:ascii="Courier New" w:hAnsi="Courier New" w:cs="Courier New" w:hint="default"/>
+      </w:rPr>
+    </w:lvl>
+    <w:lvl w:ilvl="5" w:tplc="04190005" w:tentative="1">
+      <w:start w:val="1"/>
+      <w:numFmt w:val="bullet"/>
+      <w:lvlText w:val=""/>
+      <w:lvlJc w:val="left"/>
+      <w:pPr>
+        <w:ind w:left="4320" w:hanging="360"/>
+      </w:pPr>
+      <w:rPr>
+        <w:rFonts w:ascii="Wingdings" w:hAnsi="Wingdings" w:hint="default"/>
+      </w:rPr>
+    </w:lvl>
+    <w:lvl w:ilvl="6" w:tplc="04190001" w:tentative="1">
+      <w:start w:val="1"/>
+      <w:numFmt w:val="bullet"/>
+      <w:lvlText w:val=""/>
+      <w:lvlJc w:val="left"/>
+      <w:pPr>
+        <w:ind w:left="5040" w:hanging="360"/>
+      </w:pPr>
+      <w:rPr>
+        <w:rFonts w:ascii="Symbol" w:hAnsi="Symbol" w:hint="default"/>
+      </w:rPr>
+    </w:lvl>
+    <w:lvl w:ilvl="7" w:tplc="04190003" w:tentative="1">
+      <w:start w:val="1"/>
+      <w:numFmt w:val="bullet"/>
+      <w:lvlText w:val="o"/>
+      <w:lvlJc w:val="left"/>
+      <w:pPr>
+        <w:ind w:left="5760" w:hanging="360"/>
+      </w:pPr>
+      <w:rPr>
+        <w:rFonts w:ascii="Courier New" w:hAnsi="Courier New" w:cs="Courier New" w:hint="default"/>
+      </w:rPr>
+    </w:lvl>
+    <w:lvl w:ilvl="8" w:tplc="04190005" w:tentative="1">
+      <w:start w:val="1"/>
+      <w:numFmt w:val="bullet"/>
+      <w:lvlText w:val=""/>
+      <w:lvlJc w:val="left"/>
+      <w:pPr>
+        <w:ind w:left="6480" w:hanging="360"/>
+      </w:pPr>
+      <w:rPr>
+        <w:rFonts w:ascii="Wingdings" w:hAnsi="Wingdings" w:hint="default"/>
+      </w:rPr>
+    </w:lvl>
+  </w:abstractNum>
+  <w:abstractNum w:abstractNumId="17" w15:restartNumberingAfterBreak="0">
     <w:nsid w:val="7AE90F64"/>
     <w:multiLevelType w:val="hybridMultilevel"/>
     <w:tmpl w:val="6860C9BC"/>
@@ -7481,7 +8556,7 @@
       </w:rPr>
     </w:lvl>
   </w:abstractNum>
-  <w:abstractNum w:abstractNumId="16" w15:restartNumberingAfterBreak="0">
+  <w:abstractNum w:abstractNumId="18" w15:restartNumberingAfterBreak="0">
     <w:nsid w:val="7C9E1340"/>
     <w:multiLevelType w:val="hybridMultilevel"/>
     <w:tmpl w:val="59A0AE2E"/>
@@ -7594,7 +8669,7 @@
       </w:rPr>
     </w:lvl>
   </w:abstractNum>
-  <w:abstractNum w:abstractNumId="17" w15:restartNumberingAfterBreak="0">
+  <w:abstractNum w:abstractNumId="19" w15:restartNumberingAfterBreak="0">
     <w:nsid w:val="7DA734AC"/>
     <w:multiLevelType w:val="hybridMultilevel"/>
     <w:tmpl w:val="8B5CB26A"/>
@@ -7708,46 +8783,46 @@
     </w:lvl>
   </w:abstractNum>
   <w:num w:numId="1">
-    <w:abstractNumId w:val="17"/>
+    <w:abstractNumId w:val="19"/>
   </w:num>
   <w:num w:numId="2">
-    <w:abstractNumId w:val="16"/>
+    <w:abstractNumId w:val="18"/>
   </w:num>
   <w:num w:numId="3">
-    <w:abstractNumId w:val="9"/>
+    <w:abstractNumId w:val="10"/>
   </w:num>
   <w:num w:numId="4">
     <w:abstractNumId w:val="5"/>
   </w:num>
   <w:num w:numId="5">
-    <w:abstractNumId w:val="15"/>
+    <w:abstractNumId w:val="17"/>
   </w:num>
   <w:num w:numId="6">
     <w:abstractNumId w:val="0"/>
   </w:num>
   <w:num w:numId="7">
-    <w:abstractNumId w:val="12"/>
+    <w:abstractNumId w:val="13"/>
   </w:num>
   <w:num w:numId="8">
-    <w:abstractNumId w:val="11"/>
+    <w:abstractNumId w:val="12"/>
   </w:num>
   <w:num w:numId="9">
     <w:abstractNumId w:val="3"/>
   </w:num>
   <w:num w:numId="10">
-    <w:abstractNumId w:val="8"/>
+    <w:abstractNumId w:val="9"/>
   </w:num>
   <w:num w:numId="11">
     <w:abstractNumId w:val="6"/>
   </w:num>
   <w:num w:numId="12">
-    <w:abstractNumId w:val="10"/>
+    <w:abstractNumId w:val="11"/>
   </w:num>
   <w:num w:numId="13">
-    <w:abstractNumId w:val="14"/>
+    <w:abstractNumId w:val="15"/>
   </w:num>
   <w:num w:numId="14">
-    <w:abstractNumId w:val="13"/>
+    <w:abstractNumId w:val="14"/>
   </w:num>
   <w:num w:numId="15">
     <w:abstractNumId w:val="4"/>
@@ -7760,6 +8835,12 @@
   </w:num>
   <w:num w:numId="18">
     <w:abstractNumId w:val="1"/>
+  </w:num>
+  <w:num w:numId="19">
+    <w:abstractNumId w:val="8"/>
+  </w:num>
+  <w:num w:numId="20">
+    <w:abstractNumId w:val="16"/>
   </w:num>
 </w:numbering>
 </file>
@@ -8187,6 +9268,28 @@
       <w:szCs w:val="32"/>
     </w:rPr>
   </w:style>
+  <w:style w:type="paragraph" w:styleId="3">
+    <w:name w:val="heading 3"/>
+    <w:basedOn w:val="a"/>
+    <w:next w:val="a"/>
+    <w:link w:val="30"/>
+    <w:uiPriority w:val="9"/>
+    <w:semiHidden/>
+    <w:unhideWhenUsed/>
+    <w:qFormat/>
+    <w:rsid w:val="00596436"/>
+    <w:pPr>
+      <w:keepNext/>
+      <w:keepLines/>
+      <w:spacing w:before="40" w:after="0"/>
+      <w:outlineLvl w:val="2"/>
+    </w:pPr>
+    <w:rPr>
+      <w:rFonts w:asciiTheme="majorHAnsi" w:eastAsiaTheme="majorEastAsia" w:hAnsiTheme="majorHAnsi" w:cstheme="majorBidi"/>
+      <w:color w:val="1F4D78" w:themeColor="accent1" w:themeShade="7F"/>
+      <w:szCs w:val="24"/>
+    </w:rPr>
+  </w:style>
   <w:style w:type="character" w:default="1" w:styleId="a0">
     <w:name w:val="Default Paragraph Font"/>
     <w:uiPriority w:val="1"/>
@@ -8366,6 +9469,20 @@
     <w:rPr>
       <w:b/>
       <w:bCs/>
+    </w:rPr>
+  </w:style>
+  <w:style w:type="character" w:customStyle="1" w:styleId="30">
+    <w:name w:val="Заголовок 3 Знак"/>
+    <w:basedOn w:val="a0"/>
+    <w:link w:val="3"/>
+    <w:uiPriority w:val="9"/>
+    <w:semiHidden/>
+    <w:rsid w:val="00596436"/>
+    <w:rPr>
+      <w:rFonts w:asciiTheme="majorHAnsi" w:eastAsiaTheme="majorEastAsia" w:hAnsiTheme="majorHAnsi" w:cstheme="majorBidi"/>
+      <w:color w:val="1F4D78" w:themeColor="accent1" w:themeShade="7F"/>
+      <w:sz w:val="24"/>
+      <w:szCs w:val="24"/>
     </w:rPr>
   </w:style>
 </w:styles>
@@ -9165,7 +10282,7 @@
 </file>
 
 <file path=customXml/itemProps1.xml><?xml version="1.0" encoding="utf-8"?>
-<ds:datastoreItem xmlns:ds="http://schemas.openxmlformats.org/officeDocument/2006/customXml" ds:itemID="{BACF1977-8B24-4EE2-88B5-8AE275C3721D}">
+<ds:datastoreItem xmlns:ds="http://schemas.openxmlformats.org/officeDocument/2006/customXml" ds:itemID="{BC076FD8-0880-4F00-B33B-CB83603CEFE6}">
   <ds:schemaRefs>
     <ds:schemaRef ds:uri="http://schemas.openxmlformats.org/officeDocument/2006/bibliography"/>
   </ds:schemaRefs>

</xml_diff>

<commit_message>
ref; 21 Oct 2019; end of day
</commit_message>
<xml_diff>
--- a/main.docx
+++ b/main.docx
@@ -4490,7 +4490,13 @@
         <w:t>средств проектирования системного и прикладного программного обе</w:t>
       </w:r>
       <w:r>
-        <w:t xml:space="preserve">спечения на конкретном примере программного продукта </w:t>
+        <w:t>спечения на конкретном примере программн</w:t>
+      </w:r>
+      <w:r>
+        <w:t>ых продуктов</w:t>
+      </w:r>
+      <w:r>
+        <w:t xml:space="preserve"> </w:t>
       </w:r>
       <w:r>
         <w:rPr>
@@ -4499,6 +4505,12 @@
         <w:t>BPwin</w:t>
       </w:r>
       <w:r>
+        <w:t xml:space="preserve"> и </w:t>
+      </w:r>
+      <w:r>
+        <w:t>Enterprise Architect</w:t>
+      </w:r>
+      <w:r>
         <w:t>.</w:t>
       </w:r>
     </w:p>
@@ -4881,19 +4893,10 @@
     </w:p>
     <w:p>
       <w:pPr>
-        <w:jc w:val="left"/>
-      </w:pPr>
-      <w:r>
-        <w:br w:type="page"/>
-      </w:r>
-    </w:p>
-    <w:p>
-      <w:pPr>
-        <w:spacing w:line="360" w:lineRule="auto"/>
-      </w:pPr>
-      <w:r>
-        <w:lastRenderedPageBreak/>
-        <w:t>CASE-средства сопровождения и реинжиниринга</w:t>
+        <w:spacing w:line="360" w:lineRule="auto"/>
+      </w:pPr>
+      <w:r>
+        <w:t>Enterprise Architect</w:t>
       </w:r>
       <w:r>
         <w:t>.</w:t>
@@ -4907,98 +4910,8 @@
     <w:p>
       <w:pPr>
         <w:spacing w:line="360" w:lineRule="auto"/>
-        <w:rPr>
-          <w:lang w:val="en-US"/>
-        </w:rPr>
-      </w:pPr>
-    </w:p>
-    <w:p>
-      <w:pPr>
-        <w:jc w:val="left"/>
-        <w:rPr>
-          <w:lang w:val="en-US"/>
-        </w:rPr>
-      </w:pPr>
-      <w:r>
-        <w:rPr>
-          <w:lang w:val="en-US"/>
-        </w:rPr>
-        <w:br w:type="page"/>
-      </w:r>
-    </w:p>
-    <w:p>
-      <w:pPr>
-        <w:spacing w:line="360" w:lineRule="auto"/>
-      </w:pPr>
-      <w:r>
-        <w:lastRenderedPageBreak/>
-        <w:t>Документаторы.</w:t>
-      </w:r>
-    </w:p>
-    <w:p>
-      <w:pPr>
-        <w:spacing w:line="360" w:lineRule="auto"/>
-      </w:pPr>
-    </w:p>
-    <w:p>
-      <w:pPr>
-        <w:spacing w:line="360" w:lineRule="auto"/>
         <w:ind w:firstLine="708"/>
       </w:pPr>
-      <w:r>
-        <w:t>По мере роста числа создаваемых и вводимых в действие автоматизированных систем все более животрепещущим становится вопрос сокращения сроков и снижения трудоемкости разработки и поддержания в актуальном состо</w:t>
-      </w:r>
-      <w:r>
-        <w:t>янии комплектов документов на автоматизированные системы</w:t>
-      </w:r>
-      <w:r>
-        <w:t>.</w:t>
-      </w:r>
-    </w:p>
-    <w:p>
-      <w:pPr>
-        <w:spacing w:line="360" w:lineRule="auto"/>
-        <w:ind w:firstLine="708"/>
-      </w:pPr>
-      <w:r>
-        <w:t>Разработка техдокументации на изделия, программные изделия и автоматизированные системы (АС) предполагает подготовку целого ряда концептуальных, отчетных, проектных, рабочих, эксплуатационных и организационно-распорядительных документов согласно требованиям ГОСТов 34-й системы и иных нормативно-технических документов (НТД). Суммарный объем документации, включающей в себя значительное количество текстовой и графической информации, нередко исчисляется сотнями и тысячами, а зачастую десятками и сотнями тысяч страниц.</w:t>
-      </w:r>
-    </w:p>
-    <w:p>
-      <w:pPr>
-        <w:spacing w:line="360" w:lineRule="auto"/>
-        <w:ind w:firstLine="708"/>
-      </w:pPr>
-      <w:r>
-        <w:t>Разработка и поддержание техдокументации в актуальном состоянии на всех стадиях и этапах жизненного цикла изделия или АС вызывают немало проблем, связанных, в основном, с необходимостью многократного внесения в документацию, состоящую из множества отдельных файлов Microsoft Word, всевозможных поправок, дополнений и изменений. Ручная корректировка значительного числа многостраничных документов - операция трудоемкая, требующая от исполнителя аккуратности, высокой сосредоточенности, отнимающая массу времени, сил и нервов.</w:t>
-      </w:r>
-    </w:p>
-    <w:p>
-      <w:pPr>
-        <w:spacing w:line="360" w:lineRule="auto"/>
-        <w:ind w:firstLine="708"/>
-      </w:pPr>
-      <w:r>
-        <w:t>Относительно монотонные и однообразные действия при создании документации приводят к появлению в документах большого количества ошибок, которые существенно снижают качество технической документации.</w:t>
-      </w:r>
-    </w:p>
-    <w:p>
-      <w:pPr>
-        <w:spacing w:line="360" w:lineRule="auto"/>
-        <w:ind w:firstLine="708"/>
-      </w:pPr>
-      <w:r>
-        <w:t>Автоматизация рутинных операций при разработке технической документации - единственный разумный путь, гарантирующий высокое качество технической документации, существенное сокращение сроков ее разработки, снижение трудоемкости поддержания комплекта документов в актуальном состоянии.</w:t>
-      </w:r>
-    </w:p>
-    <w:p>
-      <w:pPr>
-        <w:spacing w:line="360" w:lineRule="auto"/>
-        <w:ind w:firstLine="708"/>
-      </w:pPr>
-      <w:r>
-        <w:t xml:space="preserve">Полнофункциональные реализации рассмотренных ранее типов </w:t>
-      </w:r>
       <w:r>
         <w:rPr>
           <w:lang w:val="en-US"/>
@@ -5009,11 +4922,460 @@
         <w:t>-</w:t>
       </w:r>
       <w:r>
-        <w:t xml:space="preserve">систем, как правило, имеют среди прочих инструментов, инструменты, предоставляющие удобные возможности по работе с технической документацией на автоматизированные системы. Однако для выполнения это задачи существуют отдельные программные продукты – </w:t>
-      </w:r>
+        <w:t xml:space="preserve">средство проектирования системного и прикладного программного обеспечения </w:t>
+      </w:r>
+      <w:r>
+        <w:t>Enterprise Architect</w:t>
+      </w:r>
+      <w:r>
+        <w:t xml:space="preserve"> является коммерческим программным продуктом, разработанным компанией </w:t>
+      </w:r>
+      <w:r>
+        <w:t>Sparx Systems</w:t>
+      </w:r>
+      <w:r>
+        <w:t>.</w:t>
+      </w:r>
+    </w:p>
+    <w:p>
+      <w:pPr>
+        <w:spacing w:line="360" w:lineRule="auto"/>
+        <w:ind w:firstLine="708"/>
+      </w:pPr>
       <w:r>
         <w:lastRenderedPageBreak/>
-        <w:t xml:space="preserve">Документаторы, которые также являются </w:t>
+        <w:t xml:space="preserve">Ключевая особенность данного программного продукта заключается в том, что он предоставляет возможность построения модели будущего </w:t>
+      </w:r>
+      <w:r>
+        <w:t xml:space="preserve">конструируемого </w:t>
+      </w:r>
+      <w:r>
+        <w:t xml:space="preserve">ПО с использованием визуального языка </w:t>
+      </w:r>
+      <w:r>
+        <w:rPr>
+          <w:lang w:val="en-US"/>
+        </w:rPr>
+        <w:t>UML</w:t>
+      </w:r>
+      <w:r>
+        <w:t xml:space="preserve"> спецификации </w:t>
+      </w:r>
+      <w:r>
+        <w:rPr>
+          <w:lang w:val="en-US"/>
+        </w:rPr>
+        <w:t>UML</w:t>
+      </w:r>
+      <w:r>
+        <w:t>2.0+</w:t>
+      </w:r>
+      <w:r>
+        <w:t>.</w:t>
+      </w:r>
+    </w:p>
+    <w:p>
+      <w:pPr>
+        <w:spacing w:line="360" w:lineRule="auto"/>
+        <w:ind w:firstLine="708"/>
+      </w:pPr>
+      <w:r>
+        <w:t xml:space="preserve">ПО </w:t>
+      </w:r>
+      <w:r>
+        <w:t>Enterprise Architect</w:t>
+      </w:r>
+      <w:r>
+        <w:t xml:space="preserve"> поддерживает все виды моделей и диаграмм спецификации </w:t>
+      </w:r>
+      <w:r>
+        <w:rPr>
+          <w:lang w:val="en-US"/>
+        </w:rPr>
+        <w:t>UML</w:t>
+      </w:r>
+      <w:r>
+        <w:t xml:space="preserve">2.0+, что позволяет моделировать </w:t>
+      </w:r>
+      <w:r>
+        <w:t xml:space="preserve">и конструировать программные системы, </w:t>
+      </w:r>
+      <w:r>
+        <w:t>бизнес-процессы, веб-сайты, пользовательские интерфейсы, сети, конфигурации аппаратного обеспечения, а также осуществлять контроль и оценку размер трудозатрат проектных работ в часах, фиксировать и трассировать требования к проекту, необходимые ресурсы, планы тестирования, дефекты проекта и запросы на изменения в проекте.</w:t>
+      </w:r>
+    </w:p>
+    <w:p>
+      <w:pPr>
+        <w:spacing w:line="360" w:lineRule="auto"/>
+      </w:pPr>
+      <w:r>
+        <w:tab/>
+        <w:t>Среди ключевых особенностей, инструментов и функциональных возможностей данного программного обеспечения можно выделить следующие:</w:t>
+      </w:r>
+    </w:p>
+    <w:p>
+      <w:pPr>
+        <w:pStyle w:val="ab"/>
+        <w:numPr>
+          <w:ilvl w:val="0"/>
+          <w:numId w:val="22"/>
+        </w:numPr>
+        <w:spacing w:before="240" w:line="360" w:lineRule="auto"/>
+      </w:pPr>
+      <w:r>
+        <w:t>Инструменты для создания</w:t>
+      </w:r>
+      <w:r>
+        <w:t xml:space="preserve"> элементов UML-моделей широкого круга назначения;</w:t>
+      </w:r>
+    </w:p>
+    <w:p>
+      <w:pPr>
+        <w:pStyle w:val="ab"/>
+        <w:numPr>
+          <w:ilvl w:val="0"/>
+          <w:numId w:val="22"/>
+        </w:numPr>
+        <w:spacing w:line="360" w:lineRule="auto"/>
+      </w:pPr>
+      <w:r>
+        <w:t>Инструменты р</w:t>
+      </w:r>
+      <w:r>
+        <w:t xml:space="preserve">азмещение этих элементов </w:t>
+      </w:r>
+      <w:r>
+        <w:rPr>
+          <w:lang w:val="en-US"/>
+        </w:rPr>
+        <w:t>UML</w:t>
+      </w:r>
+      <w:r>
+        <w:t>-</w:t>
+      </w:r>
+      <w:r>
+        <w:t xml:space="preserve">моделей </w:t>
+      </w:r>
+      <w:r>
+        <w:t>в диаграммах и пакетах;</w:t>
+      </w:r>
+    </w:p>
+    <w:p>
+      <w:pPr>
+        <w:pStyle w:val="ab"/>
+        <w:numPr>
+          <w:ilvl w:val="0"/>
+          <w:numId w:val="22"/>
+        </w:numPr>
+        <w:spacing w:line="360" w:lineRule="auto"/>
+      </w:pPr>
+      <w:r>
+        <w:t>Инструменты создания</w:t>
+      </w:r>
+      <w:r>
+        <w:t xml:space="preserve"> коннекторов между элементами;</w:t>
+      </w:r>
+    </w:p>
+    <w:p>
+      <w:pPr>
+        <w:pStyle w:val="ab"/>
+        <w:numPr>
+          <w:ilvl w:val="0"/>
+          <w:numId w:val="22"/>
+        </w:numPr>
+        <w:spacing w:line="360" w:lineRule="auto"/>
+      </w:pPr>
+      <w:r>
+        <w:t>Инструменты документирования</w:t>
+      </w:r>
+      <w:r>
+        <w:t xml:space="preserve"> созданных элементов</w:t>
+      </w:r>
+      <w:r>
+        <w:t xml:space="preserve">, которые позволяют создать документацию из элементов </w:t>
+      </w:r>
+      <w:r>
+        <w:rPr>
+          <w:lang w:val="en-US"/>
+        </w:rPr>
+        <w:t>UML</w:t>
+      </w:r>
+      <w:r>
+        <w:t>-</w:t>
+      </w:r>
+      <w:r>
+        <w:t xml:space="preserve">моделей в формате </w:t>
+      </w:r>
+      <w:r>
+        <w:rPr>
+          <w:lang w:val="en-US"/>
+        </w:rPr>
+        <w:t>rtf</w:t>
+      </w:r>
+      <w:r>
+        <w:t xml:space="preserve"> с возможностью дальнейшего импо</w:t>
+      </w:r>
+      <w:r>
+        <w:t>ртирования в текстовый процессор</w:t>
+      </w:r>
+      <w:bookmarkStart w:id="0" w:name="_GoBack"/>
+      <w:bookmarkEnd w:id="0"/>
+      <w:r>
+        <w:t xml:space="preserve"> для финального редактирования</w:t>
+      </w:r>
+      <w:r>
+        <w:t>;</w:t>
+      </w:r>
+    </w:p>
+    <w:p>
+      <w:pPr>
+        <w:pStyle w:val="ab"/>
+        <w:numPr>
+          <w:ilvl w:val="0"/>
+          <w:numId w:val="22"/>
+        </w:numPr>
+        <w:spacing w:line="360" w:lineRule="auto"/>
+      </w:pPr>
+      <w:r>
+        <w:t>Инструменты для генерации</w:t>
+      </w:r>
+      <w:r>
+        <w:t xml:space="preserve"> кода для конструируемого ПО;</w:t>
+      </w:r>
+    </w:p>
+    <w:p>
+      <w:pPr>
+        <w:pStyle w:val="ab"/>
+        <w:numPr>
+          <w:ilvl w:val="0"/>
+          <w:numId w:val="22"/>
+        </w:numPr>
+        <w:spacing w:line="360" w:lineRule="auto"/>
+      </w:pPr>
+      <w:r>
+        <w:t xml:space="preserve">Инструменты для </w:t>
+      </w:r>
+      <w:r>
+        <w:t>реверс-инжиниринг</w:t>
+      </w:r>
+      <w:r>
+        <w:t>а</w:t>
+      </w:r>
+      <w:r>
+        <w:t xml:space="preserve"> имею</w:t>
+      </w:r>
+      <w:r>
+        <w:t>щегося</w:t>
+      </w:r>
+      <w:r>
+        <w:t xml:space="preserve"> программного кода, которые </w:t>
+      </w:r>
+      <w:r>
+        <w:t>дают возможность выполнять форвард и реверс-инжиниринг классов с использованием следующих языков программирования: ActionScript, C++, C#, Delphi, Java, Pyt</w:t>
+      </w:r>
+      <w:r>
+        <w:t>hon, PHP, VB.NET и Visual Basic</w:t>
+      </w:r>
+      <w:r>
+        <w:t>;</w:t>
+      </w:r>
+    </w:p>
+    <w:p>
+      <w:pPr>
+        <w:pStyle w:val="ab"/>
+        <w:numPr>
+          <w:ilvl w:val="0"/>
+          <w:numId w:val="22"/>
+        </w:numPr>
+        <w:spacing w:line="360" w:lineRule="auto"/>
+      </w:pPr>
+      <w:r>
+        <w:t xml:space="preserve">Инструменты для синхронизации программного кода и элементов </w:t>
+      </w:r>
+      <w:r>
+        <w:rPr>
+          <w:lang w:val="en-US"/>
+        </w:rPr>
+        <w:t>UML</w:t>
+      </w:r>
+      <w:r>
+        <w:t>-</w:t>
+      </w:r>
+      <w:r>
+        <w:t>моделей</w:t>
+      </w:r>
+      <w:r>
+        <w:t>;</w:t>
+      </w:r>
+    </w:p>
+    <w:p>
+      <w:pPr>
+        <w:pStyle w:val="ab"/>
+        <w:numPr>
+          <w:ilvl w:val="0"/>
+          <w:numId w:val="22"/>
+        </w:numPr>
+        <w:spacing w:line="360" w:lineRule="auto"/>
+      </w:pPr>
+      <w:r>
+        <w:t>Инструменты для генерации элементов баз данных</w:t>
+      </w:r>
+      <w:r>
+        <w:t>;</w:t>
+      </w:r>
+    </w:p>
+    <w:p>
+      <w:pPr>
+        <w:spacing w:line="360" w:lineRule="auto"/>
+      </w:pPr>
+    </w:p>
+    <w:p>
+      <w:pPr>
+        <w:jc w:val="left"/>
+      </w:pPr>
+      <w:r>
+        <w:br w:type="page"/>
+      </w:r>
+    </w:p>
+    <w:p>
+      <w:pPr>
+        <w:spacing w:line="360" w:lineRule="auto"/>
+      </w:pPr>
+    </w:p>
+    <w:p>
+      <w:pPr>
+        <w:jc w:val="left"/>
+      </w:pPr>
+      <w:r>
+        <w:t>CASE-средства сопровождения и реинжиниринга</w:t>
+      </w:r>
+      <w:r>
+        <w:t>.</w:t>
+      </w:r>
+    </w:p>
+    <w:p>
+      <w:pPr>
+        <w:spacing w:line="360" w:lineRule="auto"/>
+      </w:pPr>
+    </w:p>
+    <w:p>
+      <w:pPr>
+        <w:spacing w:line="360" w:lineRule="auto"/>
+        <w:ind w:firstLine="708"/>
+      </w:pPr>
+      <w:r>
+        <w:t>Под сопровождением программного обеспечения понимается одна из фаз жизненного цикла программного обеспечения, следующая за фазой передачи ПО в эксплуатацию и заключающаяся в улучшении, оптимизации и устранении дефектов в сопровождаемом программном обеспечении.</w:t>
+      </w:r>
+    </w:p>
+    <w:p>
+      <w:pPr>
+        <w:spacing w:line="360" w:lineRule="auto"/>
+        <w:ind w:firstLine="708"/>
+      </w:pPr>
+      <w:r>
+        <w:t>Родственным к сопровождению является процесс реинжиниринга программного обеспечения, заключающийся в создании новой функциональности и устранении ошибок, путем внесения кардинальных изменений в уже имеющееся в эксплуатации программное обеспечение.</w:t>
+      </w:r>
+    </w:p>
+    <w:p>
+      <w:pPr>
+        <w:spacing w:line="360" w:lineRule="auto"/>
+        <w:ind w:firstLine="708"/>
+      </w:pPr>
+      <w:r>
+        <w:t>Процесс реинжиниринга может быть выполнен в два этапа. На первом этапе необходимо осуществить реверс-инжиниринг программного обеспечения с целью понять принцип его работы и выявить характерные особенности, присущие исследуемому программному обеспечению. На втором этапе необходимо провести изменения и улучшения программного обеспечения с использованием информации, полученной в результате реверс-инжиниринга, проведенного на первом этапе.</w:t>
+      </w:r>
+    </w:p>
+    <w:p>
+      <w:pPr>
+        <w:spacing w:line="360" w:lineRule="auto"/>
+      </w:pPr>
+      <w:r>
+        <w:tab/>
+        <w:t>Процесс реинжиниринга сопряжен с определенными трудностями и проблемами, среди которых можно привести следующие:</w:t>
+      </w:r>
+    </w:p>
+    <w:p>
+      <w:pPr>
+        <w:pStyle w:val="ab"/>
+        <w:numPr>
+          <w:ilvl w:val="0"/>
+          <w:numId w:val="23"/>
+        </w:numPr>
+        <w:spacing w:line="360" w:lineRule="auto"/>
+      </w:pPr>
+      <w:r>
+        <w:t xml:space="preserve">Стоимость проведения </w:t>
+      </w:r>
+      <w:r>
+        <w:t>реинжиниринга</w:t>
+      </w:r>
+      <w:r>
+        <w:t xml:space="preserve"> существующего прогр</w:t>
+      </w:r>
+      <w:r>
+        <w:t>аммного обеспечения</w:t>
+      </w:r>
+      <w:r>
+        <w:t xml:space="preserve"> чаще всего превышает стоимость разработки нового программного обеспечения</w:t>
+      </w:r>
+      <w:r>
+        <w:t>;</w:t>
+      </w:r>
+    </w:p>
+    <w:p>
+      <w:pPr>
+        <w:pStyle w:val="ab"/>
+        <w:numPr>
+          <w:ilvl w:val="0"/>
+          <w:numId w:val="23"/>
+        </w:numPr>
+        <w:spacing w:line="360" w:lineRule="auto"/>
+      </w:pPr>
+      <w:r>
+        <w:t>Для проведения реинжиниринга программного обеспечения необходима работа программистов с высокой квалификацией</w:t>
+      </w:r>
+      <w:r>
+        <w:t>;</w:t>
+      </w:r>
+    </w:p>
+    <w:p>
+      <w:pPr>
+        <w:pStyle w:val="ab"/>
+        <w:numPr>
+          <w:ilvl w:val="0"/>
+          <w:numId w:val="23"/>
+        </w:numPr>
+        <w:spacing w:line="360" w:lineRule="auto"/>
+      </w:pPr>
+      <w:r>
+        <w:t>Проведение реинжиниринга требует скрупулезного изучения существующего программного обеспечения, что существенно увеличивает время, затрачиваемое на проведение реинжиниринга и повышает риски возникновения ошибок при его проведении</w:t>
+      </w:r>
+      <w:r>
+        <w:t>;</w:t>
+      </w:r>
+    </w:p>
+    <w:p>
+      <w:pPr>
+        <w:spacing w:line="360" w:lineRule="auto"/>
+        <w:ind w:firstLine="360"/>
+      </w:pPr>
+      <w:r>
+        <w:t xml:space="preserve">Проблемы и трудности реинжиниринга поднимают вопрос о создании специализированных средств, позволяющих автоматизировать и упростить этот процесс. </w:t>
+      </w:r>
+      <w:r>
+        <w:t>CASE-средства сопровождения и реинжиниринга</w:t>
+      </w:r>
+      <w:r>
+        <w:t xml:space="preserve"> призваны выполнить эту задачу.</w:t>
+      </w:r>
+    </w:p>
+    <w:p>
+      <w:pPr>
+        <w:spacing w:line="360" w:lineRule="auto"/>
+      </w:pPr>
+      <w:r>
+        <w:lastRenderedPageBreak/>
+        <w:t xml:space="preserve">Рассмотрим конкретный пример </w:t>
       </w:r>
       <w:r>
         <w:rPr>
@@ -5025,8 +5387,95 @@
         <w:t>-</w:t>
       </w:r>
       <w:r>
-        <w:t>средствами, специализирующимися только на документировании.</w:t>
-      </w:r>
+        <w:t xml:space="preserve">системы сопровождения и реинжиниринга – программный продукт </w:t>
+      </w:r>
+      <w:r>
+        <w:rPr>
+          <w:lang w:val="en-US"/>
+        </w:rPr>
+        <w:t>IBM</w:t>
+      </w:r>
+      <w:r>
+        <w:t xml:space="preserve"> </w:t>
+      </w:r>
+      <w:r>
+        <w:rPr>
+          <w:lang w:val="en-US"/>
+        </w:rPr>
+        <w:t>Rational</w:t>
+      </w:r>
+      <w:r>
+        <w:t xml:space="preserve"> </w:t>
+      </w:r>
+      <w:r>
+        <w:rPr>
+          <w:lang w:val="en-US"/>
+        </w:rPr>
+        <w:t>Rose</w:t>
+      </w:r>
+      <w:r>
+        <w:t xml:space="preserve"> </w:t>
+      </w:r>
+      <w:r>
+        <w:rPr>
+          <w:lang w:val="en-US"/>
+        </w:rPr>
+        <w:t>XDE</w:t>
+      </w:r>
+      <w:r>
+        <w:t>.</w:t>
+      </w:r>
+    </w:p>
+    <w:p>
+      <w:pPr>
+        <w:spacing w:line="360" w:lineRule="auto"/>
+      </w:pPr>
+    </w:p>
+    <w:p>
+      <w:pPr>
+        <w:spacing w:line="360" w:lineRule="auto"/>
+      </w:pPr>
+      <w:r>
+        <w:rPr>
+          <w:lang w:val="en-US"/>
+        </w:rPr>
+        <w:t>IBM</w:t>
+      </w:r>
+      <w:r>
+        <w:t xml:space="preserve"> </w:t>
+      </w:r>
+      <w:r>
+        <w:rPr>
+          <w:lang w:val="en-US"/>
+        </w:rPr>
+        <w:t>Rational</w:t>
+      </w:r>
+      <w:r>
+        <w:t xml:space="preserve"> </w:t>
+      </w:r>
+      <w:r>
+        <w:rPr>
+          <w:lang w:val="en-US"/>
+        </w:rPr>
+        <w:t>Rose</w:t>
+      </w:r>
+      <w:r>
+        <w:t xml:space="preserve"> </w:t>
+      </w:r>
+      <w:r>
+        <w:rPr>
+          <w:lang w:val="en-US"/>
+        </w:rPr>
+        <w:t>XDE</w:t>
+      </w:r>
+      <w:r>
+        <w:t>.</w:t>
+      </w:r>
+    </w:p>
+    <w:p>
+      <w:pPr>
+        <w:spacing w:line="360" w:lineRule="auto"/>
+      </w:pPr>
     </w:p>
     <w:p>
       <w:pPr>
@@ -5034,10 +5483,34 @@
         <w:ind w:firstLine="708"/>
       </w:pPr>
       <w:r>
-        <w:t xml:space="preserve">Вынесение </w:t>
-      </w:r>
-      <w:r>
-        <w:t xml:space="preserve">функционала для выполнения локальной задачи документирования в отдельный программный продукт позволяет добиться большей гибкости и возможности по сравнению со средствами, интегрированными в полнофункциональные </w:t>
+        <w:t xml:space="preserve">Данный коммерческий программный продукт, разработанный компанией </w:t>
+      </w:r>
+      <w:r>
+        <w:rPr>
+          <w:lang w:val="en-US"/>
+        </w:rPr>
+        <w:t>Rational</w:t>
+      </w:r>
+      <w:r>
+        <w:t xml:space="preserve"> </w:t>
+      </w:r>
+      <w:r>
+        <w:rPr>
+          <w:lang w:val="en-US"/>
+        </w:rPr>
+        <w:t>Rose</w:t>
+      </w:r>
+      <w:r>
+        <w:t xml:space="preserve">, поглощенной </w:t>
+      </w:r>
+      <w:r>
+        <w:rPr>
+          <w:lang w:val="en-US"/>
+        </w:rPr>
+        <w:t>IBM</w:t>
+      </w:r>
+      <w:r>
+        <w:t xml:space="preserve">, является </w:t>
       </w:r>
       <w:r>
         <w:rPr>
@@ -5049,6 +5522,200 @@
         <w:t>-</w:t>
       </w:r>
       <w:r>
+        <w:t>средством не только сопровождения и реинж</w:t>
+      </w:r>
+      <w:r>
+        <w:t>иниринга.</w:t>
+      </w:r>
+    </w:p>
+    <w:p>
+      <w:pPr>
+        <w:spacing w:line="360" w:lineRule="auto"/>
+        <w:ind w:firstLine="708"/>
+      </w:pPr>
+      <w:r>
+        <w:t xml:space="preserve">Возможности этой </w:t>
+      </w:r>
+      <w:r>
+        <w:rPr>
+          <w:lang w:val="en-US"/>
+        </w:rPr>
+        <w:t>CASE</w:t>
+      </w:r>
+      <w:r>
+        <w:t>-</w:t>
+      </w:r>
+      <w:r>
+        <w:t>системы широки, инструменты, интегрированные в данный программный продукт, позволяют выполнять широкий спектр задач, затрагивающих все этапы жизненного цикла программного обеспечения.</w:t>
+      </w:r>
+    </w:p>
+    <w:p>
+      <w:pPr>
+        <w:spacing w:line="360" w:lineRule="auto"/>
+      </w:pPr>
+      <w:r>
+        <w:tab/>
+      </w:r>
+      <w:r>
+        <w:t xml:space="preserve">С точки зрения реинжиниринга данная </w:t>
+      </w:r>
+      <w:r>
+        <w:rPr>
+          <w:lang w:val="en-US"/>
+        </w:rPr>
+        <w:t>CASE</w:t>
+      </w:r>
+      <w:r>
+        <w:t>-система имеет инструменты, с помощью которых можно проводить анализ программного кода и схем баз данных и формировать на основе результатов проведенного анализа различные модели и проектные спецификации.</w:t>
+      </w:r>
+    </w:p>
+    <w:p>
+      <w:pPr>
+        <w:spacing w:line="360" w:lineRule="auto"/>
+      </w:pPr>
+      <w:r>
+        <w:tab/>
+        <w:t xml:space="preserve">Инструменты реинжиниринга, входящие в состав данного программного продукта, обеспечивают реинжиниринг программ на языке </w:t>
+      </w:r>
+      <w:r>
+        <w:rPr>
+          <w:lang w:val="en-US"/>
+        </w:rPr>
+        <w:t>C</w:t>
+      </w:r>
+      <w:r>
+        <w:t>++</w:t>
+      </w:r>
+      <w:r>
+        <w:t>.</w:t>
+      </w:r>
+      <w:r>
+        <w:br w:type="page"/>
+      </w:r>
+    </w:p>
+    <w:p>
+      <w:pPr>
+        <w:spacing w:line="360" w:lineRule="auto"/>
+      </w:pPr>
+      <w:r>
+        <w:lastRenderedPageBreak/>
+        <w:t>Документаторы.</w:t>
+      </w:r>
+    </w:p>
+    <w:p>
+      <w:pPr>
+        <w:spacing w:line="360" w:lineRule="auto"/>
+      </w:pPr>
+    </w:p>
+    <w:p>
+      <w:pPr>
+        <w:spacing w:line="360" w:lineRule="auto"/>
+        <w:ind w:firstLine="708"/>
+      </w:pPr>
+      <w:r>
+        <w:t>По мере роста числа создаваемых и вводимых в действие автоматизированных систем все более животрепещущим становится вопрос сокращения сроков и снижения трудоемкости разработки и поддержания в актуальном состо</w:t>
+      </w:r>
+      <w:r>
+        <w:t>янии комплектов документов на автоматизированные системы</w:t>
+      </w:r>
+      <w:r>
+        <w:t>.</w:t>
+      </w:r>
+    </w:p>
+    <w:p>
+      <w:pPr>
+        <w:spacing w:line="360" w:lineRule="auto"/>
+        <w:ind w:firstLine="708"/>
+      </w:pPr>
+      <w:r>
+        <w:t>Разработка техдокументации на изделия, программные изделия и автоматизированные системы (АС) предполагает подготовку целого ряда концептуальных, отчетных, проектных, рабочих, эксплуатационных и организационно-распорядительных документов согласно требованиям ГОСТов 34-й системы и иных нормативно-технических документов (НТД). Суммарный объем документации, включающей в себя значительное количество текстовой и графической информации, нередко исчисляется сотнями и тысячами, а зачастую десятками и сотнями тысяч страниц.</w:t>
+      </w:r>
+    </w:p>
+    <w:p>
+      <w:pPr>
+        <w:spacing w:line="360" w:lineRule="auto"/>
+        <w:ind w:firstLine="708"/>
+      </w:pPr>
+      <w:r>
+        <w:t>Разработка и поддержание техдокументации в актуальном состоянии на всех стадиях и этапах жизненного цикла изделия или АС вызывают немало проблем, связанных, в основном, с необходимостью многократного внесения в документацию, состоящую из множества отдельных файлов Microsoft Word, всевозможных поправок, дополнений и изменений. Ручная корректировка значительного числа многостраничных документов - операция трудоемкая, требующая от исполнителя аккуратности, высокой сосредоточенности, отнимающая массу времени, сил и нервов.</w:t>
+      </w:r>
+    </w:p>
+    <w:p>
+      <w:pPr>
+        <w:spacing w:line="360" w:lineRule="auto"/>
+        <w:ind w:firstLine="708"/>
+      </w:pPr>
+      <w:r>
+        <w:t>Относительно монотонные и однообразные действия при создании документации приводят к появлению в документах большого количества ошибок, которые существенно снижают качество технической документации.</w:t>
+      </w:r>
+    </w:p>
+    <w:p>
+      <w:pPr>
+        <w:spacing w:line="360" w:lineRule="auto"/>
+        <w:ind w:firstLine="708"/>
+      </w:pPr>
+      <w:r>
+        <w:t>Автоматизация рутинных операций при разработке технической документации - единственный разумный путь, гарантирующий высокое качество технической документации, существенное сокращение сроков ее разработки, снижение трудоемкости поддержания комплекта документов в актуальном состоянии.</w:t>
+      </w:r>
+    </w:p>
+    <w:p>
+      <w:pPr>
+        <w:spacing w:line="360" w:lineRule="auto"/>
+        <w:ind w:firstLine="708"/>
+      </w:pPr>
+      <w:r>
+        <w:t xml:space="preserve">Полнофункциональные реализации рассмотренных ранее типов </w:t>
+      </w:r>
+      <w:r>
+        <w:rPr>
+          <w:lang w:val="en-US"/>
+        </w:rPr>
+        <w:t>CASE</w:t>
+      </w:r>
+      <w:r>
+        <w:t>-</w:t>
+      </w:r>
+      <w:r>
+        <w:t xml:space="preserve">систем, как правило, имеют среди прочих инструментов, инструменты, предоставляющие удобные возможности по работе с технической документацией на автоматизированные системы. Однако для выполнения это задачи существуют отдельные программные продукты – </w:t>
+      </w:r>
+      <w:r>
+        <w:lastRenderedPageBreak/>
+        <w:t xml:space="preserve">Документаторы, которые также являются </w:t>
+      </w:r>
+      <w:r>
+        <w:rPr>
+          <w:lang w:val="en-US"/>
+        </w:rPr>
+        <w:t>CASE</w:t>
+      </w:r>
+      <w:r>
+        <w:t>-</w:t>
+      </w:r>
+      <w:r>
+        <w:t>средствами, специализирующимися только на документировании.</w:t>
+      </w:r>
+    </w:p>
+    <w:p>
+      <w:pPr>
+        <w:spacing w:line="360" w:lineRule="auto"/>
+        <w:ind w:firstLine="708"/>
+      </w:pPr>
+      <w:r>
+        <w:t xml:space="preserve">Вынесение </w:t>
+      </w:r>
+      <w:r>
+        <w:t xml:space="preserve">функционала для выполнения локальной задачи документирования в отдельный программный продукт позволяет добиться большей гибкости и возможности по сравнению со средствами, интегрированными в полнофункциональные </w:t>
+      </w:r>
+      <w:r>
+        <w:rPr>
+          <w:lang w:val="en-US"/>
+        </w:rPr>
+        <w:t>CASE</w:t>
+      </w:r>
+      <w:r>
+        <w:t>-</w:t>
+      </w:r>
+      <w:r>
         <w:t>системы, разработанными для других нужд.</w:t>
       </w:r>
     </w:p>
@@ -6447,8 +7114,6 @@
         <w:spacing w:before="240" w:line="360" w:lineRule="auto"/>
         <w:ind w:left="360"/>
       </w:pPr>
-      <w:bookmarkStart w:id="0" w:name="_GoBack"/>
-      <w:bookmarkEnd w:id="0"/>
     </w:p>
     <w:sectPr>
       <w:headerReference w:type="default" r:id="rId8"/>
@@ -6518,7 +7183,7 @@
           <w:rPr>
             <w:noProof/>
           </w:rPr>
-          <w:t>25</w:t>
+          <w:t>23</w:t>
         </w:r>
         <w:r>
           <w:fldChar w:fldCharType="end"/>
@@ -6889,6 +7554,155 @@
     </w:lvl>
   </w:abstractNum>
   <w:abstractNum w:abstractNumId="3" w15:restartNumberingAfterBreak="0">
+    <w:nsid w:val="133F0A3F"/>
+    <w:multiLevelType w:val="multilevel"/>
+    <w:tmpl w:val="7E3C4C6E"/>
+    <w:lvl w:ilvl="0">
+      <w:start w:val="1"/>
+      <w:numFmt w:val="bullet"/>
+      <w:lvlText w:val=""/>
+      <w:lvlJc w:val="left"/>
+      <w:pPr>
+        <w:tabs>
+          <w:tab w:val="num" w:pos="720"/>
+        </w:tabs>
+        <w:ind w:left="720" w:hanging="360"/>
+      </w:pPr>
+      <w:rPr>
+        <w:rFonts w:ascii="Symbol" w:hAnsi="Symbol" w:hint="default"/>
+        <w:sz w:val="20"/>
+      </w:rPr>
+    </w:lvl>
+    <w:lvl w:ilvl="1" w:tentative="1">
+      <w:start w:val="1"/>
+      <w:numFmt w:val="bullet"/>
+      <w:lvlText w:val=""/>
+      <w:lvlJc w:val="left"/>
+      <w:pPr>
+        <w:tabs>
+          <w:tab w:val="num" w:pos="1440"/>
+        </w:tabs>
+        <w:ind w:left="1440" w:hanging="360"/>
+      </w:pPr>
+      <w:rPr>
+        <w:rFonts w:ascii="Symbol" w:hAnsi="Symbol" w:hint="default"/>
+        <w:sz w:val="20"/>
+      </w:rPr>
+    </w:lvl>
+    <w:lvl w:ilvl="2" w:tentative="1">
+      <w:start w:val="1"/>
+      <w:numFmt w:val="bullet"/>
+      <w:lvlText w:val=""/>
+      <w:lvlJc w:val="left"/>
+      <w:pPr>
+        <w:tabs>
+          <w:tab w:val="num" w:pos="2160"/>
+        </w:tabs>
+        <w:ind w:left="2160" w:hanging="360"/>
+      </w:pPr>
+      <w:rPr>
+        <w:rFonts w:ascii="Symbol" w:hAnsi="Symbol" w:hint="default"/>
+        <w:sz w:val="20"/>
+      </w:rPr>
+    </w:lvl>
+    <w:lvl w:ilvl="3" w:tentative="1">
+      <w:start w:val="1"/>
+      <w:numFmt w:val="bullet"/>
+      <w:lvlText w:val=""/>
+      <w:lvlJc w:val="left"/>
+      <w:pPr>
+        <w:tabs>
+          <w:tab w:val="num" w:pos="2880"/>
+        </w:tabs>
+        <w:ind w:left="2880" w:hanging="360"/>
+      </w:pPr>
+      <w:rPr>
+        <w:rFonts w:ascii="Symbol" w:hAnsi="Symbol" w:hint="default"/>
+        <w:sz w:val="20"/>
+      </w:rPr>
+    </w:lvl>
+    <w:lvl w:ilvl="4" w:tentative="1">
+      <w:start w:val="1"/>
+      <w:numFmt w:val="bullet"/>
+      <w:lvlText w:val=""/>
+      <w:lvlJc w:val="left"/>
+      <w:pPr>
+        <w:tabs>
+          <w:tab w:val="num" w:pos="3600"/>
+        </w:tabs>
+        <w:ind w:left="3600" w:hanging="360"/>
+      </w:pPr>
+      <w:rPr>
+        <w:rFonts w:ascii="Symbol" w:hAnsi="Symbol" w:hint="default"/>
+        <w:sz w:val="20"/>
+      </w:rPr>
+    </w:lvl>
+    <w:lvl w:ilvl="5" w:tentative="1">
+      <w:start w:val="1"/>
+      <w:numFmt w:val="bullet"/>
+      <w:lvlText w:val=""/>
+      <w:lvlJc w:val="left"/>
+      <w:pPr>
+        <w:tabs>
+          <w:tab w:val="num" w:pos="4320"/>
+        </w:tabs>
+        <w:ind w:left="4320" w:hanging="360"/>
+      </w:pPr>
+      <w:rPr>
+        <w:rFonts w:ascii="Symbol" w:hAnsi="Symbol" w:hint="default"/>
+        <w:sz w:val="20"/>
+      </w:rPr>
+    </w:lvl>
+    <w:lvl w:ilvl="6" w:tentative="1">
+      <w:start w:val="1"/>
+      <w:numFmt w:val="bullet"/>
+      <w:lvlText w:val=""/>
+      <w:lvlJc w:val="left"/>
+      <w:pPr>
+        <w:tabs>
+          <w:tab w:val="num" w:pos="5040"/>
+        </w:tabs>
+        <w:ind w:left="5040" w:hanging="360"/>
+      </w:pPr>
+      <w:rPr>
+        <w:rFonts w:ascii="Symbol" w:hAnsi="Symbol" w:hint="default"/>
+        <w:sz w:val="20"/>
+      </w:rPr>
+    </w:lvl>
+    <w:lvl w:ilvl="7" w:tentative="1">
+      <w:start w:val="1"/>
+      <w:numFmt w:val="bullet"/>
+      <w:lvlText w:val=""/>
+      <w:lvlJc w:val="left"/>
+      <w:pPr>
+        <w:tabs>
+          <w:tab w:val="num" w:pos="5760"/>
+        </w:tabs>
+        <w:ind w:left="5760" w:hanging="360"/>
+      </w:pPr>
+      <w:rPr>
+        <w:rFonts w:ascii="Symbol" w:hAnsi="Symbol" w:hint="default"/>
+        <w:sz w:val="20"/>
+      </w:rPr>
+    </w:lvl>
+    <w:lvl w:ilvl="8" w:tentative="1">
+      <w:start w:val="1"/>
+      <w:numFmt w:val="bullet"/>
+      <w:lvlText w:val=""/>
+      <w:lvlJc w:val="left"/>
+      <w:pPr>
+        <w:tabs>
+          <w:tab w:val="num" w:pos="6480"/>
+        </w:tabs>
+        <w:ind w:left="6480" w:hanging="360"/>
+      </w:pPr>
+      <w:rPr>
+        <w:rFonts w:ascii="Symbol" w:hAnsi="Symbol" w:hint="default"/>
+        <w:sz w:val="20"/>
+      </w:rPr>
+    </w:lvl>
+  </w:abstractNum>
+  <w:abstractNum w:abstractNumId="4" w15:restartNumberingAfterBreak="0">
     <w:nsid w:val="1D987817"/>
     <w:multiLevelType w:val="hybridMultilevel"/>
     <w:tmpl w:val="C3DA257E"/>
@@ -7001,7 +7815,7 @@
       </w:rPr>
     </w:lvl>
   </w:abstractNum>
-  <w:abstractNum w:abstractNumId="4" w15:restartNumberingAfterBreak="0">
+  <w:abstractNum w:abstractNumId="5" w15:restartNumberingAfterBreak="0">
     <w:nsid w:val="1E43281C"/>
     <w:multiLevelType w:val="hybridMultilevel"/>
     <w:tmpl w:val="C2D87206"/>
@@ -7114,7 +7928,7 @@
       </w:rPr>
     </w:lvl>
   </w:abstractNum>
-  <w:abstractNum w:abstractNumId="5" w15:restartNumberingAfterBreak="0">
+  <w:abstractNum w:abstractNumId="6" w15:restartNumberingAfterBreak="0">
     <w:nsid w:val="3699551B"/>
     <w:multiLevelType w:val="hybridMultilevel"/>
     <w:tmpl w:val="7DDE4AD4"/>
@@ -7227,7 +8041,120 @@
       </w:rPr>
     </w:lvl>
   </w:abstractNum>
-  <w:abstractNum w:abstractNumId="6" w15:restartNumberingAfterBreak="0">
+  <w:abstractNum w:abstractNumId="7" w15:restartNumberingAfterBreak="0">
+    <w:nsid w:val="3DE67096"/>
+    <w:multiLevelType w:val="hybridMultilevel"/>
+    <w:tmpl w:val="E84675AA"/>
+    <w:lvl w:ilvl="0" w:tplc="04190001">
+      <w:start w:val="1"/>
+      <w:numFmt w:val="bullet"/>
+      <w:lvlText w:val=""/>
+      <w:lvlJc w:val="left"/>
+      <w:pPr>
+        <w:ind w:left="720" w:hanging="360"/>
+      </w:pPr>
+      <w:rPr>
+        <w:rFonts w:ascii="Symbol" w:hAnsi="Symbol" w:hint="default"/>
+      </w:rPr>
+    </w:lvl>
+    <w:lvl w:ilvl="1" w:tplc="04190003" w:tentative="1">
+      <w:start w:val="1"/>
+      <w:numFmt w:val="bullet"/>
+      <w:lvlText w:val="o"/>
+      <w:lvlJc w:val="left"/>
+      <w:pPr>
+        <w:ind w:left="1440" w:hanging="360"/>
+      </w:pPr>
+      <w:rPr>
+        <w:rFonts w:ascii="Courier New" w:hAnsi="Courier New" w:cs="Courier New" w:hint="default"/>
+      </w:rPr>
+    </w:lvl>
+    <w:lvl w:ilvl="2" w:tplc="04190005" w:tentative="1">
+      <w:start w:val="1"/>
+      <w:numFmt w:val="bullet"/>
+      <w:lvlText w:val=""/>
+      <w:lvlJc w:val="left"/>
+      <w:pPr>
+        <w:ind w:left="2160" w:hanging="360"/>
+      </w:pPr>
+      <w:rPr>
+        <w:rFonts w:ascii="Wingdings" w:hAnsi="Wingdings" w:hint="default"/>
+      </w:rPr>
+    </w:lvl>
+    <w:lvl w:ilvl="3" w:tplc="04190001" w:tentative="1">
+      <w:start w:val="1"/>
+      <w:numFmt w:val="bullet"/>
+      <w:lvlText w:val=""/>
+      <w:lvlJc w:val="left"/>
+      <w:pPr>
+        <w:ind w:left="2880" w:hanging="360"/>
+      </w:pPr>
+      <w:rPr>
+        <w:rFonts w:ascii="Symbol" w:hAnsi="Symbol" w:hint="default"/>
+      </w:rPr>
+    </w:lvl>
+    <w:lvl w:ilvl="4" w:tplc="04190003" w:tentative="1">
+      <w:start w:val="1"/>
+      <w:numFmt w:val="bullet"/>
+      <w:lvlText w:val="o"/>
+      <w:lvlJc w:val="left"/>
+      <w:pPr>
+        <w:ind w:left="3600" w:hanging="360"/>
+      </w:pPr>
+      <w:rPr>
+        <w:rFonts w:ascii="Courier New" w:hAnsi="Courier New" w:cs="Courier New" w:hint="default"/>
+      </w:rPr>
+    </w:lvl>
+    <w:lvl w:ilvl="5" w:tplc="04190005" w:tentative="1">
+      <w:start w:val="1"/>
+      <w:numFmt w:val="bullet"/>
+      <w:lvlText w:val=""/>
+      <w:lvlJc w:val="left"/>
+      <w:pPr>
+        <w:ind w:left="4320" w:hanging="360"/>
+      </w:pPr>
+      <w:rPr>
+        <w:rFonts w:ascii="Wingdings" w:hAnsi="Wingdings" w:hint="default"/>
+      </w:rPr>
+    </w:lvl>
+    <w:lvl w:ilvl="6" w:tplc="04190001" w:tentative="1">
+      <w:start w:val="1"/>
+      <w:numFmt w:val="bullet"/>
+      <w:lvlText w:val=""/>
+      <w:lvlJc w:val="left"/>
+      <w:pPr>
+        <w:ind w:left="5040" w:hanging="360"/>
+      </w:pPr>
+      <w:rPr>
+        <w:rFonts w:ascii="Symbol" w:hAnsi="Symbol" w:hint="default"/>
+      </w:rPr>
+    </w:lvl>
+    <w:lvl w:ilvl="7" w:tplc="04190003" w:tentative="1">
+      <w:start w:val="1"/>
+      <w:numFmt w:val="bullet"/>
+      <w:lvlText w:val="o"/>
+      <w:lvlJc w:val="left"/>
+      <w:pPr>
+        <w:ind w:left="5760" w:hanging="360"/>
+      </w:pPr>
+      <w:rPr>
+        <w:rFonts w:ascii="Courier New" w:hAnsi="Courier New" w:cs="Courier New" w:hint="default"/>
+      </w:rPr>
+    </w:lvl>
+    <w:lvl w:ilvl="8" w:tplc="04190005" w:tentative="1">
+      <w:start w:val="1"/>
+      <w:numFmt w:val="bullet"/>
+      <w:lvlText w:val=""/>
+      <w:lvlJc w:val="left"/>
+      <w:pPr>
+        <w:ind w:left="6480" w:hanging="360"/>
+      </w:pPr>
+      <w:rPr>
+        <w:rFonts w:ascii="Wingdings" w:hAnsi="Wingdings" w:hint="default"/>
+      </w:rPr>
+    </w:lvl>
+  </w:abstractNum>
+  <w:abstractNum w:abstractNumId="8" w15:restartNumberingAfterBreak="0">
     <w:nsid w:val="425A3736"/>
     <w:multiLevelType w:val="hybridMultilevel"/>
     <w:tmpl w:val="C60AE25C"/>
@@ -7340,7 +8267,120 @@
       </w:rPr>
     </w:lvl>
   </w:abstractNum>
-  <w:abstractNum w:abstractNumId="7" w15:restartNumberingAfterBreak="0">
+  <w:abstractNum w:abstractNumId="9" w15:restartNumberingAfterBreak="0">
+    <w:nsid w:val="4580014D"/>
+    <w:multiLevelType w:val="hybridMultilevel"/>
+    <w:tmpl w:val="4178EA1E"/>
+    <w:lvl w:ilvl="0" w:tplc="04190001">
+      <w:start w:val="1"/>
+      <w:numFmt w:val="bullet"/>
+      <w:lvlText w:val=""/>
+      <w:lvlJc w:val="left"/>
+      <w:pPr>
+        <w:ind w:left="720" w:hanging="360"/>
+      </w:pPr>
+      <w:rPr>
+        <w:rFonts w:ascii="Symbol" w:hAnsi="Symbol" w:hint="default"/>
+      </w:rPr>
+    </w:lvl>
+    <w:lvl w:ilvl="1" w:tplc="04190003" w:tentative="1">
+      <w:start w:val="1"/>
+      <w:numFmt w:val="bullet"/>
+      <w:lvlText w:val="o"/>
+      <w:lvlJc w:val="left"/>
+      <w:pPr>
+        <w:ind w:left="1440" w:hanging="360"/>
+      </w:pPr>
+      <w:rPr>
+        <w:rFonts w:ascii="Courier New" w:hAnsi="Courier New" w:cs="Courier New" w:hint="default"/>
+      </w:rPr>
+    </w:lvl>
+    <w:lvl w:ilvl="2" w:tplc="04190005" w:tentative="1">
+      <w:start w:val="1"/>
+      <w:numFmt w:val="bullet"/>
+      <w:lvlText w:val=""/>
+      <w:lvlJc w:val="left"/>
+      <w:pPr>
+        <w:ind w:left="2160" w:hanging="360"/>
+      </w:pPr>
+      <w:rPr>
+        <w:rFonts w:ascii="Wingdings" w:hAnsi="Wingdings" w:hint="default"/>
+      </w:rPr>
+    </w:lvl>
+    <w:lvl w:ilvl="3" w:tplc="04190001" w:tentative="1">
+      <w:start w:val="1"/>
+      <w:numFmt w:val="bullet"/>
+      <w:lvlText w:val=""/>
+      <w:lvlJc w:val="left"/>
+      <w:pPr>
+        <w:ind w:left="2880" w:hanging="360"/>
+      </w:pPr>
+      <w:rPr>
+        <w:rFonts w:ascii="Symbol" w:hAnsi="Symbol" w:hint="default"/>
+      </w:rPr>
+    </w:lvl>
+    <w:lvl w:ilvl="4" w:tplc="04190003" w:tentative="1">
+      <w:start w:val="1"/>
+      <w:numFmt w:val="bullet"/>
+      <w:lvlText w:val="o"/>
+      <w:lvlJc w:val="left"/>
+      <w:pPr>
+        <w:ind w:left="3600" w:hanging="360"/>
+      </w:pPr>
+      <w:rPr>
+        <w:rFonts w:ascii="Courier New" w:hAnsi="Courier New" w:cs="Courier New" w:hint="default"/>
+      </w:rPr>
+    </w:lvl>
+    <w:lvl w:ilvl="5" w:tplc="04190005" w:tentative="1">
+      <w:start w:val="1"/>
+      <w:numFmt w:val="bullet"/>
+      <w:lvlText w:val=""/>
+      <w:lvlJc w:val="left"/>
+      <w:pPr>
+        <w:ind w:left="4320" w:hanging="360"/>
+      </w:pPr>
+      <w:rPr>
+        <w:rFonts w:ascii="Wingdings" w:hAnsi="Wingdings" w:hint="default"/>
+      </w:rPr>
+    </w:lvl>
+    <w:lvl w:ilvl="6" w:tplc="04190001" w:tentative="1">
+      <w:start w:val="1"/>
+      <w:numFmt w:val="bullet"/>
+      <w:lvlText w:val=""/>
+      <w:lvlJc w:val="left"/>
+      <w:pPr>
+        <w:ind w:left="5040" w:hanging="360"/>
+      </w:pPr>
+      <w:rPr>
+        <w:rFonts w:ascii="Symbol" w:hAnsi="Symbol" w:hint="default"/>
+      </w:rPr>
+    </w:lvl>
+    <w:lvl w:ilvl="7" w:tplc="04190003" w:tentative="1">
+      <w:start w:val="1"/>
+      <w:numFmt w:val="bullet"/>
+      <w:lvlText w:val="o"/>
+      <w:lvlJc w:val="left"/>
+      <w:pPr>
+        <w:ind w:left="5760" w:hanging="360"/>
+      </w:pPr>
+      <w:rPr>
+        <w:rFonts w:ascii="Courier New" w:hAnsi="Courier New" w:cs="Courier New" w:hint="default"/>
+      </w:rPr>
+    </w:lvl>
+    <w:lvl w:ilvl="8" w:tplc="04190005" w:tentative="1">
+      <w:start w:val="1"/>
+      <w:numFmt w:val="bullet"/>
+      <w:lvlText w:val=""/>
+      <w:lvlJc w:val="left"/>
+      <w:pPr>
+        <w:ind w:left="6480" w:hanging="360"/>
+      </w:pPr>
+      <w:rPr>
+        <w:rFonts w:ascii="Wingdings" w:hAnsi="Wingdings" w:hint="default"/>
+      </w:rPr>
+    </w:lvl>
+  </w:abstractNum>
+  <w:abstractNum w:abstractNumId="10" w15:restartNumberingAfterBreak="0">
     <w:nsid w:val="53720FC3"/>
     <w:multiLevelType w:val="hybridMultilevel"/>
     <w:tmpl w:val="B52CE9C6"/>
@@ -7426,7 +8466,7 @@
       </w:pPr>
     </w:lvl>
   </w:abstractNum>
-  <w:abstractNum w:abstractNumId="8" w15:restartNumberingAfterBreak="0">
+  <w:abstractNum w:abstractNumId="11" w15:restartNumberingAfterBreak="0">
     <w:nsid w:val="53E07681"/>
     <w:multiLevelType w:val="hybridMultilevel"/>
     <w:tmpl w:val="1C72B378"/>
@@ -7539,7 +8579,7 @@
       </w:rPr>
     </w:lvl>
   </w:abstractNum>
-  <w:abstractNum w:abstractNumId="9" w15:restartNumberingAfterBreak="0">
+  <w:abstractNum w:abstractNumId="12" w15:restartNumberingAfterBreak="0">
     <w:nsid w:val="57023EC3"/>
     <w:multiLevelType w:val="hybridMultilevel"/>
     <w:tmpl w:val="FAF4026E"/>
@@ -7652,7 +8692,7 @@
       </w:rPr>
     </w:lvl>
   </w:abstractNum>
-  <w:abstractNum w:abstractNumId="10" w15:restartNumberingAfterBreak="0">
+  <w:abstractNum w:abstractNumId="13" w15:restartNumberingAfterBreak="0">
     <w:nsid w:val="5BC140A5"/>
     <w:multiLevelType w:val="hybridMultilevel"/>
     <w:tmpl w:val="86F856D8"/>
@@ -7765,7 +8805,7 @@
       </w:rPr>
     </w:lvl>
   </w:abstractNum>
-  <w:abstractNum w:abstractNumId="11" w15:restartNumberingAfterBreak="0">
+  <w:abstractNum w:abstractNumId="14" w15:restartNumberingAfterBreak="0">
     <w:nsid w:val="60902FA0"/>
     <w:multiLevelType w:val="hybridMultilevel"/>
     <w:tmpl w:val="AEDA635E"/>
@@ -7878,7 +8918,7 @@
       </w:rPr>
     </w:lvl>
   </w:abstractNum>
-  <w:abstractNum w:abstractNumId="12" w15:restartNumberingAfterBreak="0">
+  <w:abstractNum w:abstractNumId="15" w15:restartNumberingAfterBreak="0">
     <w:nsid w:val="655949C0"/>
     <w:multiLevelType w:val="hybridMultilevel"/>
     <w:tmpl w:val="3190A9B2"/>
@@ -7991,7 +9031,7 @@
       </w:rPr>
     </w:lvl>
   </w:abstractNum>
-  <w:abstractNum w:abstractNumId="13" w15:restartNumberingAfterBreak="0">
+  <w:abstractNum w:abstractNumId="16" w15:restartNumberingAfterBreak="0">
     <w:nsid w:val="68C461ED"/>
     <w:multiLevelType w:val="hybridMultilevel"/>
     <w:tmpl w:val="04161F5C"/>
@@ -8104,7 +9144,7 @@
       </w:rPr>
     </w:lvl>
   </w:abstractNum>
-  <w:abstractNum w:abstractNumId="14" w15:restartNumberingAfterBreak="0">
+  <w:abstractNum w:abstractNumId="17" w15:restartNumberingAfterBreak="0">
     <w:nsid w:val="69942BE7"/>
     <w:multiLevelType w:val="hybridMultilevel"/>
     <w:tmpl w:val="018472B0"/>
@@ -8217,7 +9257,7 @@
       </w:rPr>
     </w:lvl>
   </w:abstractNum>
-  <w:abstractNum w:abstractNumId="15" w15:restartNumberingAfterBreak="0">
+  <w:abstractNum w:abstractNumId="18" w15:restartNumberingAfterBreak="0">
     <w:nsid w:val="6C4F4F50"/>
     <w:multiLevelType w:val="hybridMultilevel"/>
     <w:tmpl w:val="DE6C9A38"/>
@@ -8330,7 +9370,7 @@
       </w:rPr>
     </w:lvl>
   </w:abstractNum>
-  <w:abstractNum w:abstractNumId="16" w15:restartNumberingAfterBreak="0">
+  <w:abstractNum w:abstractNumId="19" w15:restartNumberingAfterBreak="0">
     <w:nsid w:val="706E0E46"/>
     <w:multiLevelType w:val="hybridMultilevel"/>
     <w:tmpl w:val="AAB68D5A"/>
@@ -8443,7 +9483,7 @@
       </w:rPr>
     </w:lvl>
   </w:abstractNum>
-  <w:abstractNum w:abstractNumId="17" w15:restartNumberingAfterBreak="0">
+  <w:abstractNum w:abstractNumId="20" w15:restartNumberingAfterBreak="0">
     <w:nsid w:val="7AE90F64"/>
     <w:multiLevelType w:val="hybridMultilevel"/>
     <w:tmpl w:val="6860C9BC"/>
@@ -8556,7 +9596,7 @@
       </w:rPr>
     </w:lvl>
   </w:abstractNum>
-  <w:abstractNum w:abstractNumId="18" w15:restartNumberingAfterBreak="0">
+  <w:abstractNum w:abstractNumId="21" w15:restartNumberingAfterBreak="0">
     <w:nsid w:val="7C9E1340"/>
     <w:multiLevelType w:val="hybridMultilevel"/>
     <w:tmpl w:val="59A0AE2E"/>
@@ -8669,7 +9709,7 @@
       </w:rPr>
     </w:lvl>
   </w:abstractNum>
-  <w:abstractNum w:abstractNumId="19" w15:restartNumberingAfterBreak="0">
+  <w:abstractNum w:abstractNumId="22" w15:restartNumberingAfterBreak="0">
     <w:nsid w:val="7DA734AC"/>
     <w:multiLevelType w:val="hybridMultilevel"/>
     <w:tmpl w:val="8B5CB26A"/>
@@ -8783,52 +9823,52 @@
     </w:lvl>
   </w:abstractNum>
   <w:num w:numId="1">
-    <w:abstractNumId w:val="19"/>
+    <w:abstractNumId w:val="22"/>
   </w:num>
   <w:num w:numId="2">
-    <w:abstractNumId w:val="18"/>
+    <w:abstractNumId w:val="21"/>
   </w:num>
   <w:num w:numId="3">
-    <w:abstractNumId w:val="10"/>
+    <w:abstractNumId w:val="13"/>
   </w:num>
   <w:num w:numId="4">
-    <w:abstractNumId w:val="5"/>
+    <w:abstractNumId w:val="6"/>
   </w:num>
   <w:num w:numId="5">
-    <w:abstractNumId w:val="17"/>
+    <w:abstractNumId w:val="20"/>
   </w:num>
   <w:num w:numId="6">
     <w:abstractNumId w:val="0"/>
   </w:num>
   <w:num w:numId="7">
-    <w:abstractNumId w:val="13"/>
+    <w:abstractNumId w:val="16"/>
   </w:num>
   <w:num w:numId="8">
+    <w:abstractNumId w:val="15"/>
+  </w:num>
+  <w:num w:numId="9">
+    <w:abstractNumId w:val="4"/>
+  </w:num>
+  <w:num w:numId="10">
     <w:abstractNumId w:val="12"/>
   </w:num>
-  <w:num w:numId="9">
-    <w:abstractNumId w:val="3"/>
-  </w:num>
-  <w:num w:numId="10">
-    <w:abstractNumId w:val="9"/>
-  </w:num>
   <w:num w:numId="11">
-    <w:abstractNumId w:val="6"/>
+    <w:abstractNumId w:val="8"/>
   </w:num>
   <w:num w:numId="12">
-    <w:abstractNumId w:val="11"/>
+    <w:abstractNumId w:val="14"/>
   </w:num>
   <w:num w:numId="13">
-    <w:abstractNumId w:val="15"/>
+    <w:abstractNumId w:val="18"/>
   </w:num>
   <w:num w:numId="14">
-    <w:abstractNumId w:val="14"/>
+    <w:abstractNumId w:val="17"/>
   </w:num>
   <w:num w:numId="15">
-    <w:abstractNumId w:val="4"/>
+    <w:abstractNumId w:val="5"/>
   </w:num>
   <w:num w:numId="16">
-    <w:abstractNumId w:val="7"/>
+    <w:abstractNumId w:val="10"/>
   </w:num>
   <w:num w:numId="17">
     <w:abstractNumId w:val="2"/>
@@ -8837,10 +9877,19 @@
     <w:abstractNumId w:val="1"/>
   </w:num>
   <w:num w:numId="19">
-    <w:abstractNumId w:val="8"/>
+    <w:abstractNumId w:val="11"/>
   </w:num>
   <w:num w:numId="20">
-    <w:abstractNumId w:val="16"/>
+    <w:abstractNumId w:val="19"/>
+  </w:num>
+  <w:num w:numId="21">
+    <w:abstractNumId w:val="3"/>
+  </w:num>
+  <w:num w:numId="22">
+    <w:abstractNumId w:val="7"/>
+  </w:num>
+  <w:num w:numId="23">
+    <w:abstractNumId w:val="9"/>
   </w:num>
 </w:numbering>
 </file>
@@ -10282,7 +11331,7 @@
 </file>
 
 <file path=customXml/itemProps1.xml><?xml version="1.0" encoding="utf-8"?>
-<ds:datastoreItem xmlns:ds="http://schemas.openxmlformats.org/officeDocument/2006/customXml" ds:itemID="{BC076FD8-0880-4F00-B33B-CB83603CEFE6}">
+<ds:datastoreItem xmlns:ds="http://schemas.openxmlformats.org/officeDocument/2006/customXml" ds:itemID="{FFDD54D1-1932-49E4-80BB-48F16D654A72}">
   <ds:schemaRefs>
     <ds:schemaRef ds:uri="http://schemas.openxmlformats.org/officeDocument/2006/bibliography"/>
   </ds:schemaRefs>

</xml_diff>

<commit_message>
ref; 22 Oct 2019; end of day
</commit_message>
<xml_diff>
--- a/main.docx
+++ b/main.docx
@@ -8374,8 +8374,243 @@
       <w:pPr>
         <w:spacing w:before="240" w:line="360" w:lineRule="auto"/>
       </w:pPr>
+    </w:p>
+    <w:p>
+      <w:pPr>
+        <w:spacing w:before="240" w:line="360" w:lineRule="auto"/>
+      </w:pPr>
+      <w:r>
+        <w:tab/>
+        <w:t xml:space="preserve">Рассмотренные в данной работе </w:t>
+      </w:r>
+      <w:r>
+        <w:rPr>
+          <w:lang w:val="en-US"/>
+        </w:rPr>
+        <w:t>CASE</w:t>
+      </w:r>
+      <w:r>
+        <w:t>-</w:t>
+      </w:r>
+      <w:r>
+        <w:t xml:space="preserve">средства обладают разным функционалом и возможностями, которые частично или полностью перекрываются и охватывают задачи разных сфер, начиная от моделирования и проектирования бизнес-процессов и программного обеспечения и заканчивая задачами создания технической документации для автоматизированных систем. </w:t>
+      </w:r>
+    </w:p>
+    <w:p>
+      <w:pPr>
+        <w:spacing w:before="240" w:line="360" w:lineRule="auto"/>
+        <w:ind w:firstLine="708"/>
+      </w:pPr>
+      <w:r>
+        <w:t xml:space="preserve">Некоторые из приведенных </w:t>
+      </w:r>
+      <w:r>
+        <w:rPr>
+          <w:lang w:val="en-US"/>
+        </w:rPr>
+        <w:t>CASE</w:t>
+      </w:r>
+      <w:r>
+        <w:t>-</w:t>
+      </w:r>
+      <w:r>
+        <w:t>средств</w:t>
+      </w:r>
+      <w:r>
+        <w:t xml:space="preserve">, например, </w:t>
+      </w:r>
+      <w:r>
+        <w:t xml:space="preserve">такие как: </w:t>
+      </w:r>
+      <w:r>
+        <w:rPr>
+          <w:lang w:val="en-US"/>
+        </w:rPr>
+        <w:t>BPwin</w:t>
+      </w:r>
+      <w:r>
+        <w:t xml:space="preserve">, </w:t>
+      </w:r>
+      <w:r>
+        <w:t xml:space="preserve">Enterprise </w:t>
+      </w:r>
+      <w:r>
+        <w:t>Architect, IBM</w:t>
+      </w:r>
+      <w:r>
+        <w:t xml:space="preserve"> </w:t>
+      </w:r>
+      <w:r>
+        <w:rPr>
+          <w:lang w:val="en-US"/>
+        </w:rPr>
+        <w:t>Rational</w:t>
+      </w:r>
+      <w:r>
+        <w:t xml:space="preserve"> </w:t>
+      </w:r>
+      <w:r>
+        <w:rPr>
+          <w:lang w:val="en-US"/>
+        </w:rPr>
+        <w:t>Rose</w:t>
+      </w:r>
+      <w:r>
+        <w:t xml:space="preserve"> </w:t>
+      </w:r>
+      <w:r>
+        <w:rPr>
+          <w:lang w:val="en-US"/>
+        </w:rPr>
+        <w:t>XDE</w:t>
+      </w:r>
+      <w:r>
+        <w:t xml:space="preserve">, </w:t>
+      </w:r>
+      <w:r>
+        <w:t>являются многокомпонентными программными продуктами, которые содержат интегрированные</w:t>
+      </w:r>
+      <w:r>
+        <w:t xml:space="preserve"> инструменты решающие локальные задачи</w:t>
+      </w:r>
+      <w:r>
+        <w:t xml:space="preserve">, для решения которых были созданы отдельные узкоспециализированные </w:t>
+      </w:r>
+      <w:r>
+        <w:rPr>
+          <w:lang w:val="en-US"/>
+        </w:rPr>
+        <w:t>CASE</w:t>
+      </w:r>
+      <w:r>
+        <w:t>-</w:t>
+      </w:r>
+      <w:r>
+        <w:t>средства, например, такие как:</w:t>
+      </w:r>
+      <w:r>
+        <w:t xml:space="preserve"> </w:t>
+      </w:r>
+      <w:r>
+        <w:rPr>
+          <w:lang w:val="en-US"/>
+        </w:rPr>
+        <w:t>Technical</w:t>
+      </w:r>
+      <w:r>
+        <w:t xml:space="preserve"> </w:t>
+      </w:r>
+      <w:r>
+        <w:rPr>
+          <w:lang w:val="en-US"/>
+        </w:rPr>
+        <w:t>Guide</w:t>
+      </w:r>
+      <w:r>
+        <w:t xml:space="preserve"> </w:t>
+      </w:r>
+      <w:r>
+        <w:rPr>
+          <w:lang w:val="en-US"/>
+        </w:rPr>
+        <w:t>builder</w:t>
+      </w:r>
+      <w:r>
+        <w:t>.</w:t>
+      </w:r>
+      <w:r>
+        <w:t xml:space="preserve"> Как правило возможности по решению локальной задачи узкоспециализированных </w:t>
+      </w:r>
+      <w:r>
+        <w:rPr>
+          <w:lang w:val="en-US"/>
+        </w:rPr>
+        <w:t>CASE</w:t>
+      </w:r>
+      <w:r>
+        <w:t>-</w:t>
+      </w:r>
+      <w:r>
+        <w:t xml:space="preserve">средств более широкие и гибкие по сравнению с возможностями аналогичных инструментов в составе многокомпонентных интегрированных </w:t>
+      </w:r>
+      <w:r>
+        <w:rPr>
+          <w:lang w:val="en-US"/>
+        </w:rPr>
+        <w:t>CASE</w:t>
+      </w:r>
+      <w:r>
+        <w:t>-</w:t>
+      </w:r>
+      <w:r>
+        <w:t>средств.</w:t>
+      </w:r>
+    </w:p>
+    <w:p>
+      <w:pPr>
+        <w:spacing w:before="240" w:line="360" w:lineRule="auto"/>
+        <w:ind w:firstLine="708"/>
+      </w:pPr>
+      <w:r>
+        <w:t xml:space="preserve">Основное назначение </w:t>
+      </w:r>
+      <w:r>
+        <w:rPr>
+          <w:lang w:val="en-US"/>
+        </w:rPr>
+        <w:t>CASE</w:t>
+      </w:r>
+      <w:r>
+        <w:t>-</w:t>
+      </w:r>
+      <w:r>
+        <w:t xml:space="preserve">средств – это автоматизация и упрощение </w:t>
+      </w:r>
+      <w:r>
+        <w:t xml:space="preserve">выполнения </w:t>
+      </w:r>
+      <w:r>
+        <w:t xml:space="preserve">тех </w:t>
+      </w:r>
+      <w:r>
+        <w:t>задач</w:t>
+      </w:r>
+      <w:r>
+        <w:t xml:space="preserve">, которые сопровождают </w:t>
+      </w:r>
+      <w:r>
+        <w:t>различные этапы проектирования и разработки.</w:t>
+      </w:r>
+    </w:p>
+    <w:p>
+      <w:pPr>
+        <w:jc w:val="left"/>
+      </w:pPr>
+      <w:r>
+        <w:br w:type="page"/>
+      </w:r>
+    </w:p>
+    <w:p>
+      <w:pPr>
+        <w:spacing w:before="240" w:line="360" w:lineRule="auto"/>
+      </w:pPr>
+      <w:r>
+        <w:lastRenderedPageBreak/>
+        <w:t>Список источников.</w:t>
+      </w:r>
+    </w:p>
+    <w:p>
+      <w:pPr>
+        <w:spacing w:before="240" w:line="360" w:lineRule="auto"/>
+      </w:pPr>
       <w:bookmarkStart w:id="0" w:name="_GoBack"/>
       <w:bookmarkEnd w:id="0"/>
+    </w:p>
+    <w:p>
+      <w:pPr>
+        <w:spacing w:before="240" w:line="360" w:lineRule="auto"/>
+        <w:ind w:firstLine="708"/>
+      </w:pPr>
     </w:p>
     <w:sectPr>
       <w:headerReference w:type="default" r:id="rId8"/>
@@ -8445,7 +8680,7 @@
           <w:rPr>
             <w:noProof/>
           </w:rPr>
-          <w:t>31</w:t>
+          <w:t>29</w:t>
         </w:r>
         <w:r>
           <w:fldChar w:fldCharType="end"/>
@@ -12941,7 +13176,7 @@
 </file>
 
 <file path=customXml/itemProps1.xml><?xml version="1.0" encoding="utf-8"?>
-<ds:datastoreItem xmlns:ds="http://schemas.openxmlformats.org/officeDocument/2006/customXml" ds:itemID="{63C21003-096B-4BC0-9FC7-9F9CADB4B3F7}">
+<ds:datastoreItem xmlns:ds="http://schemas.openxmlformats.org/officeDocument/2006/customXml" ds:itemID="{68CC0E88-052C-4DFB-8AD4-182D4C1DCD65}">
   <ds:schemaRefs>
     <ds:schemaRef ds:uri="http://schemas.openxmlformats.org/officeDocument/2006/bibliography"/>
   </ds:schemaRefs>

</xml_diff>

<commit_message>
ref; with links; 24 Oct 2019
</commit_message>
<xml_diff>
--- a/main.docx
+++ b/main.docx
@@ -11122,6 +11122,325 @@
       <w:r>
         <w:t>1</w:t>
       </w:r>
+    </w:p>
+    <w:p>
+      <w:pPr>
+        <w:pStyle w:val="ab"/>
+        <w:numPr>
+          <w:ilvl w:val="0"/>
+          <w:numId w:val="27"/>
+        </w:numPr>
+        <w:spacing w:before="240" w:line="360" w:lineRule="auto"/>
+      </w:pPr>
+      <w:r>
+        <w:rPr>
+          <w:lang w:val="en-US"/>
+        </w:rPr>
+        <w:t>https</w:t>
+      </w:r>
+      <w:r>
+        <w:t>://</w:t>
+      </w:r>
+      <w:r>
+        <w:rPr>
+          <w:lang w:val="en-US"/>
+        </w:rPr>
+        <w:t>ru</w:t>
+      </w:r>
+      <w:r>
+        <w:t>.</w:t>
+      </w:r>
+      <w:r>
+        <w:rPr>
+          <w:lang w:val="en-US"/>
+        </w:rPr>
+        <w:t>wikipedia</w:t>
+      </w:r>
+      <w:r>
+        <w:t>.</w:t>
+      </w:r>
+      <w:r>
+        <w:rPr>
+          <w:lang w:val="en-US"/>
+        </w:rPr>
+        <w:t>org</w:t>
+      </w:r>
+      <w:r>
+        <w:t>/</w:t>
+      </w:r>
+      <w:r>
+        <w:rPr>
+          <w:lang w:val="en-US"/>
+        </w:rPr>
+        <w:t>wiki</w:t>
+      </w:r>
+      <w:r>
+        <w:t>/</w:t>
+      </w:r>
+      <w:r>
+        <w:rPr>
+          <w:lang w:val="en-US"/>
+        </w:rPr>
+        <w:t>Data</w:t>
+      </w:r>
+      <w:r>
+        <w:t>_</w:t>
+      </w:r>
+      <w:r>
+        <w:rPr>
+          <w:lang w:val="en-US"/>
+        </w:rPr>
+        <w:t>Definition</w:t>
+      </w:r>
+      <w:r>
+        <w:t>_</w:t>
+      </w:r>
+      <w:r>
+        <w:rPr>
+          <w:lang w:val="en-US"/>
+        </w:rPr>
+        <w:t>Language</w:t>
+      </w:r>
+    </w:p>
+    <w:p>
+      <w:pPr>
+        <w:pStyle w:val="ab"/>
+        <w:numPr>
+          <w:ilvl w:val="0"/>
+          <w:numId w:val="27"/>
+        </w:numPr>
+        <w:spacing w:before="240" w:line="360" w:lineRule="auto"/>
+        <w:rPr>
+          <w:lang w:val="en-US"/>
+        </w:rPr>
+      </w:pPr>
+      <w:r>
+        <w:rPr>
+          <w:lang w:val="en-US"/>
+        </w:rPr>
+        <w:t>https</w:t>
+      </w:r>
+      <w:r>
+        <w:t>://</w:t>
+      </w:r>
+      <w:r>
+        <w:rPr>
+          <w:lang w:val="en-US"/>
+        </w:rPr>
+        <w:t>ru</w:t>
+      </w:r>
+      <w:r>
+        <w:t>.</w:t>
+      </w:r>
+      <w:r>
+        <w:rPr>
+          <w:lang w:val="en-US"/>
+        </w:rPr>
+        <w:t>wikipedia</w:t>
+      </w:r>
+      <w:r>
+        <w:t>.</w:t>
+      </w:r>
+      <w:r>
+        <w:rPr>
+          <w:lang w:val="en-US"/>
+        </w:rPr>
+        <w:t>org</w:t>
+      </w:r>
+      <w:r>
+        <w:t>/</w:t>
+      </w:r>
+      <w:r>
+        <w:rPr>
+          <w:lang w:val="en-US"/>
+        </w:rPr>
+        <w:t>wiki</w:t>
+      </w:r>
+      <w:r>
+        <w:t>/</w:t>
+      </w:r>
+      <w:r>
+        <w:rPr>
+          <w:lang w:val="en-US"/>
+        </w:rPr>
+        <w:t>ODBC</w:t>
+      </w:r>
+    </w:p>
+    <w:p>
+      <w:pPr>
+        <w:pStyle w:val="ab"/>
+        <w:numPr>
+          <w:ilvl w:val="0"/>
+          <w:numId w:val="27"/>
+        </w:numPr>
+        <w:spacing w:before="240" w:line="360" w:lineRule="auto"/>
+        <w:rPr>
+          <w:lang w:val="en-US"/>
+        </w:rPr>
+      </w:pPr>
+      <w:r>
+        <w:rPr>
+          <w:lang w:val="en-US"/>
+        </w:rPr>
+        <w:t>https://ru.wikipedia.org/wiki/MySQL</w:t>
+      </w:r>
+    </w:p>
+    <w:p>
+      <w:pPr>
+        <w:pStyle w:val="ab"/>
+        <w:numPr>
+          <w:ilvl w:val="0"/>
+          <w:numId w:val="27"/>
+        </w:numPr>
+        <w:spacing w:before="240" w:line="360" w:lineRule="auto"/>
+        <w:rPr>
+          <w:lang w:val="en-US"/>
+        </w:rPr>
+      </w:pPr>
+      <w:r>
+        <w:rPr>
+          <w:lang w:val="en-US"/>
+        </w:rPr>
+        <w:t>https://www.sqlmanager.net/ru/products/mysql/manager/matrix</w:t>
+      </w:r>
+    </w:p>
+    <w:p>
+      <w:pPr>
+        <w:pStyle w:val="ab"/>
+        <w:numPr>
+          <w:ilvl w:val="0"/>
+          <w:numId w:val="27"/>
+        </w:numPr>
+        <w:spacing w:before="240" w:line="360" w:lineRule="auto"/>
+        <w:rPr>
+          <w:lang w:val="en-US"/>
+        </w:rPr>
+      </w:pPr>
+      <w:r>
+        <w:rPr>
+          <w:lang w:val="en-US"/>
+        </w:rPr>
+        <w:t>https://www.devart.com/ru/dbforge/mysql/</w:t>
+      </w:r>
+    </w:p>
+    <w:p>
+      <w:pPr>
+        <w:pStyle w:val="ab"/>
+        <w:numPr>
+          <w:ilvl w:val="0"/>
+          <w:numId w:val="27"/>
+        </w:numPr>
+        <w:spacing w:before="240" w:line="360" w:lineRule="auto"/>
+        <w:rPr>
+          <w:lang w:val="en-US"/>
+        </w:rPr>
+      </w:pPr>
+      <w:r>
+        <w:rPr>
+          <w:lang w:val="en-US"/>
+        </w:rPr>
+        <w:t>https://www.kpms.ru/</w:t>
+      </w:r>
+      <w:r>
+        <w:rPr>
+          <w:lang w:val="en-US"/>
+        </w:rPr>
+        <w:t>Automatization/BPwin.htm#BPM_FM</w:t>
+      </w:r>
+    </w:p>
+    <w:p>
+      <w:pPr>
+        <w:pStyle w:val="ab"/>
+        <w:numPr>
+          <w:ilvl w:val="0"/>
+          <w:numId w:val="27"/>
+        </w:numPr>
+        <w:spacing w:before="240" w:line="360" w:lineRule="auto"/>
+        <w:rPr>
+          <w:lang w:val="en-US"/>
+        </w:rPr>
+      </w:pPr>
+      <w:r>
+        <w:rPr>
+          <w:lang w:val="en-US"/>
+        </w:rPr>
+        <w:t>http://authorit.ru/7099</w:t>
+      </w:r>
+    </w:p>
+    <w:p>
+      <w:pPr>
+        <w:pStyle w:val="ab"/>
+        <w:numPr>
+          <w:ilvl w:val="0"/>
+          <w:numId w:val="27"/>
+        </w:numPr>
+        <w:spacing w:before="240" w:line="360" w:lineRule="auto"/>
+        <w:rPr>
+          <w:lang w:val="en-US"/>
+        </w:rPr>
+      </w:pPr>
+      <w:r>
+        <w:rPr>
+          <w:lang w:val="en-US"/>
+        </w:rPr>
+        <w:t>https://aka-a</w:t>
+      </w:r>
+      <w:r>
+        <w:rPr>
+          <w:lang w:val="en-US"/>
+        </w:rPr>
+        <w:t>uthor.livejournal.com/3136.html</w:t>
+      </w:r>
+    </w:p>
+    <w:p>
+      <w:pPr>
+        <w:pStyle w:val="ab"/>
+        <w:numPr>
+          <w:ilvl w:val="0"/>
+          <w:numId w:val="27"/>
+        </w:numPr>
+        <w:spacing w:before="240" w:line="360" w:lineRule="auto"/>
+        <w:rPr>
+          <w:lang w:val="en-US"/>
+        </w:rPr>
+      </w:pPr>
+      <w:r>
+        <w:rPr>
+          <w:lang w:val="en-US"/>
+        </w:rPr>
+        <w:t>https://www.mssoft</w:t>
+      </w:r>
+      <w:r>
+        <w:rPr>
+          <w:lang w:val="en-US"/>
+        </w:rPr>
+        <w:t>.ru/Makers/Adobe/FrameMaker_12/</w:t>
+      </w:r>
+    </w:p>
+    <w:p>
+      <w:pPr>
+        <w:pStyle w:val="ab"/>
+        <w:numPr>
+          <w:ilvl w:val="0"/>
+          <w:numId w:val="27"/>
+        </w:numPr>
+        <w:spacing w:before="240" w:line="360" w:lineRule="auto"/>
+        <w:rPr>
+          <w:lang w:val="en-US"/>
+        </w:rPr>
+      </w:pPr>
+      <w:r>
+        <w:rPr>
+          <w:lang w:val="en-US"/>
+        </w:rPr>
+        <w:t>ht</w:t>
+      </w:r>
+      <w:r>
+        <w:rPr>
+          <w:lang w:val="en-US"/>
+        </w:rPr>
+        <w:t>tps://www.uml2.ru/faq/faq-ea/1/</w:t>
+      </w:r>
       <w:bookmarkStart w:id="19" w:name="_GoBack"/>
       <w:bookmarkEnd w:id="19"/>
     </w:p>
@@ -11133,76 +11452,19 @@
           <w:numId w:val="27"/>
         </w:numPr>
         <w:spacing w:before="240" w:line="360" w:lineRule="auto"/>
-      </w:pPr>
-      <w:r>
-        <w:rPr>
-          <w:lang w:val="en-US"/>
-        </w:rPr>
-        <w:t>https</w:t>
-      </w:r>
-      <w:r>
-        <w:t>://</w:t>
-      </w:r>
-      <w:r>
-        <w:rPr>
-          <w:lang w:val="en-US"/>
-        </w:rPr>
-        <w:t>ru</w:t>
-      </w:r>
-      <w:r>
-        <w:t>.</w:t>
-      </w:r>
-      <w:r>
-        <w:rPr>
-          <w:lang w:val="en-US"/>
-        </w:rPr>
-        <w:t>wikipedia</w:t>
-      </w:r>
-      <w:r>
-        <w:t>.</w:t>
-      </w:r>
-      <w:r>
-        <w:rPr>
-          <w:lang w:val="en-US"/>
-        </w:rPr>
-        <w:t>org</w:t>
-      </w:r>
-      <w:r>
-        <w:t>/</w:t>
-      </w:r>
-      <w:r>
-        <w:rPr>
-          <w:lang w:val="en-US"/>
-        </w:rPr>
-        <w:t>wiki</w:t>
-      </w:r>
-      <w:r>
-        <w:t>/</w:t>
-      </w:r>
-      <w:r>
-        <w:rPr>
-          <w:lang w:val="en-US"/>
-        </w:rPr>
-        <w:t>Data</w:t>
-      </w:r>
-      <w:r>
-        <w:t>_</w:t>
-      </w:r>
-      <w:r>
-        <w:rPr>
-          <w:lang w:val="en-US"/>
-        </w:rPr>
-        <w:t>Definition</w:t>
-      </w:r>
-      <w:r>
-        <w:t>_</w:t>
-      </w:r>
-      <w:r>
-        <w:rPr>
-          <w:lang w:val="en-US"/>
-        </w:rPr>
-        <w:t>Language</w:t>
-      </w:r>
+        <w:rPr>
+          <w:lang w:val="en-US"/>
+        </w:rPr>
+      </w:pPr>
+      <w:hyperlink r:id="rId8" w:history="1">
+        <w:r>
+          <w:rPr>
+            <w:rStyle w:val="ae"/>
+            <w:lang w:val="en-US"/>
+          </w:rPr>
+          <w:t>https://otherreferats.allbest.ru/programming/00154100_0.html</w:t>
+        </w:r>
+      </w:hyperlink>
     </w:p>
     <w:p>
       <w:pPr>
@@ -11216,57 +11478,15 @@
           <w:lang w:val="en-US"/>
         </w:rPr>
       </w:pPr>
-      <w:r>
-        <w:rPr>
-          <w:lang w:val="en-US"/>
-        </w:rPr>
-        <w:t>https</w:t>
-      </w:r>
-      <w:r>
-        <w:t>://</w:t>
-      </w:r>
-      <w:r>
-        <w:rPr>
-          <w:lang w:val="en-US"/>
-        </w:rPr>
-        <w:t>ru</w:t>
-      </w:r>
-      <w:r>
-        <w:t>.</w:t>
-      </w:r>
-      <w:r>
-        <w:rPr>
-          <w:lang w:val="en-US"/>
-        </w:rPr>
-        <w:t>wikipedia</w:t>
-      </w:r>
-      <w:r>
-        <w:t>.</w:t>
-      </w:r>
-      <w:r>
-        <w:rPr>
-          <w:lang w:val="en-US"/>
-        </w:rPr>
-        <w:t>org</w:t>
-      </w:r>
-      <w:r>
-        <w:t>/</w:t>
-      </w:r>
-      <w:r>
-        <w:rPr>
-          <w:lang w:val="en-US"/>
-        </w:rPr>
-        <w:t>wiki</w:t>
-      </w:r>
-      <w:r>
-        <w:t>/</w:t>
-      </w:r>
-      <w:r>
-        <w:rPr>
-          <w:lang w:val="en-US"/>
-        </w:rPr>
-        <w:t>ODBC</w:t>
-      </w:r>
+      <w:hyperlink r:id="rId9" w:history="1">
+        <w:r>
+          <w:rPr>
+            <w:rStyle w:val="ae"/>
+            <w:lang w:val="en-US"/>
+          </w:rPr>
+          <w:t>https://www.adobe.com/es/products/framemaker.html</w:t>
+        </w:r>
+      </w:hyperlink>
     </w:p>
     <w:p>
       <w:pPr>
@@ -11280,12 +11500,14 @@
           <w:lang w:val="en-US"/>
         </w:rPr>
       </w:pPr>
-      <w:r>
-        <w:rPr>
-          <w:lang w:val="en-US"/>
-        </w:rPr>
-        <w:t>https://ru.wikipedia.org/wiki/MySQL</w:t>
-      </w:r>
+      <w:hyperlink r:id="rId10" w:history="1">
+        <w:r>
+          <w:rPr>
+            <w:rStyle w:val="ae"/>
+          </w:rPr>
+          <w:t>https://www.drexplain.ru/</w:t>
+        </w:r>
+      </w:hyperlink>
     </w:p>
     <w:p>
       <w:pPr>
@@ -11299,173 +11521,19 @@
           <w:lang w:val="en-US"/>
         </w:rPr>
       </w:pPr>
-      <w:r>
-        <w:rPr>
-          <w:lang w:val="en-US"/>
-        </w:rPr>
-        <w:t>https://www.sqlmanager.net/ru/products/mysql/manager/matrix</w:t>
-      </w:r>
-    </w:p>
-    <w:p>
-      <w:pPr>
-        <w:pStyle w:val="ab"/>
-        <w:numPr>
-          <w:ilvl w:val="0"/>
-          <w:numId w:val="27"/>
-        </w:numPr>
-        <w:spacing w:before="240" w:line="360" w:lineRule="auto"/>
-        <w:rPr>
-          <w:lang w:val="en-US"/>
-        </w:rPr>
-      </w:pPr>
-      <w:r>
-        <w:rPr>
-          <w:lang w:val="en-US"/>
-        </w:rPr>
-        <w:t>https://www.devart.com/ru/dbforge/mysql/</w:t>
-      </w:r>
-    </w:p>
-    <w:p>
-      <w:pPr>
-        <w:pStyle w:val="ab"/>
-        <w:numPr>
-          <w:ilvl w:val="0"/>
-          <w:numId w:val="27"/>
-        </w:numPr>
-        <w:spacing w:before="240" w:line="360" w:lineRule="auto"/>
-        <w:rPr>
-          <w:lang w:val="en-US"/>
-        </w:rPr>
-      </w:pPr>
-      <w:r>
-        <w:rPr>
-          <w:lang w:val="en-US"/>
-        </w:rPr>
-        <w:t>https://www.kpms.ru/</w:t>
-      </w:r>
-      <w:r>
-        <w:rPr>
-          <w:lang w:val="en-US"/>
-        </w:rPr>
-        <w:t>Automatization/BPwin.htm#BPM_FM</w:t>
-      </w:r>
-    </w:p>
-    <w:p>
-      <w:pPr>
-        <w:pStyle w:val="ab"/>
-        <w:numPr>
-          <w:ilvl w:val="0"/>
-          <w:numId w:val="27"/>
-        </w:numPr>
-        <w:spacing w:before="240" w:line="360" w:lineRule="auto"/>
-        <w:rPr>
-          <w:lang w:val="en-US"/>
-        </w:rPr>
-      </w:pPr>
-      <w:r>
-        <w:rPr>
-          <w:lang w:val="en-US"/>
-        </w:rPr>
-        <w:t>http://authorit.ru/7099</w:t>
-      </w:r>
-    </w:p>
-    <w:p>
-      <w:pPr>
-        <w:pStyle w:val="ab"/>
-        <w:numPr>
-          <w:ilvl w:val="0"/>
-          <w:numId w:val="27"/>
-        </w:numPr>
-        <w:spacing w:before="240" w:line="360" w:lineRule="auto"/>
-        <w:rPr>
-          <w:lang w:val="en-US"/>
-        </w:rPr>
-      </w:pPr>
-      <w:r>
-        <w:rPr>
-          <w:lang w:val="en-US"/>
-        </w:rPr>
-        <w:t>https://aka-a</w:t>
-      </w:r>
-      <w:r>
-        <w:rPr>
-          <w:lang w:val="en-US"/>
-        </w:rPr>
-        <w:t>uthor.livejournal.com/3136.html</w:t>
-      </w:r>
-    </w:p>
-    <w:p>
-      <w:pPr>
-        <w:pStyle w:val="ab"/>
-        <w:numPr>
-          <w:ilvl w:val="0"/>
-          <w:numId w:val="27"/>
-        </w:numPr>
-        <w:spacing w:before="240" w:line="360" w:lineRule="auto"/>
-        <w:rPr>
-          <w:lang w:val="en-US"/>
-        </w:rPr>
-      </w:pPr>
-      <w:r>
-        <w:rPr>
-          <w:lang w:val="en-US"/>
-        </w:rPr>
-        <w:t>https://www.mssoft</w:t>
-      </w:r>
-      <w:r>
-        <w:rPr>
-          <w:lang w:val="en-US"/>
-        </w:rPr>
-        <w:t>.ru/Makers/Adobe/FrameMaker_12/</w:t>
-      </w:r>
-    </w:p>
-    <w:p>
-      <w:pPr>
-        <w:pStyle w:val="ab"/>
-        <w:numPr>
-          <w:ilvl w:val="0"/>
-          <w:numId w:val="27"/>
-        </w:numPr>
-        <w:spacing w:before="240" w:line="360" w:lineRule="auto"/>
-        <w:rPr>
-          <w:lang w:val="en-US"/>
-        </w:rPr>
-      </w:pPr>
-      <w:r>
-        <w:rPr>
-          <w:lang w:val="en-US"/>
-        </w:rPr>
-        <w:t>ht</w:t>
-      </w:r>
-      <w:r>
-        <w:rPr>
-          <w:lang w:val="en-US"/>
-        </w:rPr>
-        <w:t>tps://www.uml2.ru/faq/faq-ea/1/</w:t>
-      </w:r>
-    </w:p>
-    <w:p>
-      <w:pPr>
-        <w:pStyle w:val="ab"/>
-        <w:numPr>
-          <w:ilvl w:val="0"/>
-          <w:numId w:val="27"/>
-        </w:numPr>
-        <w:spacing w:before="240" w:line="360" w:lineRule="auto"/>
-        <w:rPr>
-          <w:lang w:val="en-US"/>
-        </w:rPr>
-      </w:pPr>
-      <w:r>
-        <w:rPr>
-          <w:lang w:val="en-US"/>
-        </w:rPr>
-        <w:t>https://otherreferats.allbest.ru/programming/00154100_0.html</w:t>
-      </w:r>
+      <w:hyperlink r:id="rId11" w:history="1">
+        <w:r>
+          <w:rPr>
+            <w:rStyle w:val="ae"/>
+            <w:lang w:val="en-US"/>
+          </w:rPr>
+          <w:t>https://sparxsystems.com/products/ea/index.html</w:t>
+        </w:r>
+      </w:hyperlink>
     </w:p>
     <w:sectPr>
-      <w:headerReference w:type="default" r:id="rId8"/>
-      <w:footerReference w:type="default" r:id="rId9"/>
+      <w:headerReference w:type="default" r:id="rId12"/>
+      <w:footerReference w:type="default" r:id="rId13"/>
       <w:pgSz w:w="11906" w:h="16838"/>
       <w:pgMar w:top="1134" w:right="1134" w:bottom="1134" w:left="1134" w:header="708" w:footer="708" w:gutter="0"/>
       <w:pgNumType w:start="0"/>
@@ -11531,7 +11599,7 @@
           <w:rPr>
             <w:noProof/>
           </w:rPr>
-          <w:t>32</w:t>
+          <w:t>10</w:t>
         </w:r>
         <w:r>
           <w:fldChar w:fldCharType="end"/>
@@ -16185,7 +16253,7 @@
 </file>
 
 <file path=customXml/itemProps1.xml><?xml version="1.0" encoding="utf-8"?>
-<ds:datastoreItem xmlns:ds="http://schemas.openxmlformats.org/officeDocument/2006/customXml" ds:itemID="{BC9536D4-05E3-413F-B746-B3A8A2EE4014}">
+<ds:datastoreItem xmlns:ds="http://schemas.openxmlformats.org/officeDocument/2006/customXml" ds:itemID="{663E1DF4-47D3-4F27-B902-EC20246802C8}">
   <ds:schemaRefs>
     <ds:schemaRef ds:uri="http://schemas.openxmlformats.org/officeDocument/2006/bibliography"/>
   </ds:schemaRefs>

</xml_diff>